<commit_message>
Changes to NSW borrowers checklist
NSW changes
</commit_message>
<xml_diff>
--- a/SMSF/Purchase - Commercial/0. Borrowers Checklist - Purchase NSW - COMMERCIAL.docx
+++ b/SMSF/Purchase - Commercial/0. Borrowers Checklist - Purchase NSW - COMMERCIAL.docx
@@ -2344,7 +2344,7 @@
                 <w:sz w:val="20"/>
                 <w:szCs w:val="20"/>
               </w:rPr>
-              <w:t>&lt;&lt;Guarantor2 FullName&gt;&gt;</w:t>
+              <w:t>{{ guarantor_2_name }}</w:t>
             </w:r>
           </w:p>
         </w:tc>
@@ -2462,27 +2462,7 @@
                 <w:sz w:val="20"/>
                 <w:szCs w:val="20"/>
               </w:rPr>
-              <w:t>&lt;&lt;Guarantor</w:t>
-            </w:r>
-            <w:r>
-              <w:rPr>
-                <w:rFonts w:ascii="Arial" w:hAnsi="Arial" w:cs="Arial"/>
-                <w:b/>
-                <w:bCs/>
-                <w:sz w:val="20"/>
-                <w:szCs w:val="20"/>
-              </w:rPr>
-              <w:t>3</w:t>
-            </w:r>
-            <w:r>
-              <w:rPr>
-                <w:rFonts w:ascii="Arial" w:hAnsi="Arial" w:cs="Arial"/>
-                <w:b/>
-                <w:bCs/>
-                <w:sz w:val="20"/>
-                <w:szCs w:val="20"/>
-              </w:rPr>
-              <w:t xml:space="preserve"> FullName&gt;&gt;</w:t>
+              <w:t>{{ guarantor_3_name }}</w:t>
             </w:r>
           </w:p>
         </w:tc>
@@ -2873,7 +2853,31 @@
                 <w:sz w:val="20"/>
                 <w:szCs w:val="20"/>
               </w:rPr>
-              <w:t>&lt;&lt;PROPDET1MORTGAGORS&gt;&gt; as the insured party;</w:t>
+              <w:t xml:space="preserve">{{ </w:t>
+            </w:r>
+            <w:r>
+              <w:rPr>
+                <w:rFonts w:ascii="Arial" w:hAnsi="Arial" w:cs="Arial"/>
+                <w:sz w:val="20"/>
+                <w:szCs w:val="20"/>
+              </w:rPr>
+              <w:t>PROPDET1MORTGAGORS</w:t>
+            </w:r>
+            <w:r>
+              <w:rPr>
+                <w:rFonts w:ascii="Arial" w:hAnsi="Arial" w:cs="Arial"/>
+                <w:sz w:val="20"/>
+                <w:szCs w:val="20"/>
+              </w:rPr>
+              <w:t xml:space="preserve"> }}</w:t>
+            </w:r>
+            <w:r>
+              <w:rPr>
+                <w:rFonts w:ascii="Arial" w:hAnsi="Arial" w:cs="Arial"/>
+                <w:sz w:val="20"/>
+                <w:szCs w:val="20"/>
+              </w:rPr>
+              <w:t xml:space="preserve"> as the insured party;</w:t>
             </w:r>
           </w:p>
           <w:p>
@@ -2942,7 +2946,27 @@
                 <w:sz w:val="20"/>
                 <w:szCs w:val="20"/>
               </w:rPr>
-              <w:t>&lt;&lt;INSURANCEAMOUNT&gt;&gt;</w:t>
+              <w:t xml:space="preserve">{{ </w:t>
+            </w:r>
+            <w:r>
+              <w:rPr>
+                <w:rFonts w:ascii="Arial" w:hAnsi="Arial" w:cs="Arial"/>
+                <w:b/>
+                <w:noProof/>
+                <w:sz w:val="20"/>
+                <w:szCs w:val="20"/>
+              </w:rPr>
+              <w:t>INSURANCEAMOUNT</w:t>
+            </w:r>
+            <w:r>
+              <w:rPr>
+                <w:rFonts w:ascii="Arial" w:hAnsi="Arial" w:cs="Arial"/>
+                <w:b/>
+                <w:noProof/>
+                <w:sz w:val="20"/>
+                <w:szCs w:val="20"/>
+              </w:rPr>
+              <w:t xml:space="preserve"> }}</w:t>
             </w:r>
             <w:r>
               <w:rPr>
@@ -3909,7 +3933,23 @@
           <w:sz w:val="20"/>
           <w:szCs w:val="20"/>
         </w:rPr>
-        <w:t>&lt;&lt;LOANSPECIALCONDITIONS&gt;&gt;</w:t>
+        <w:t xml:space="preserve">{{ </w:t>
+      </w:r>
+      <w:r>
+        <w:rPr>
+          <w:rFonts w:ascii="Arial" w:hAnsi="Arial" w:cs="Arial"/>
+          <w:sz w:val="20"/>
+          <w:szCs w:val="20"/>
+        </w:rPr>
+        <w:t>LOANSPECIALCONDITIONS</w:t>
+      </w:r>
+      <w:r>
+        <w:rPr>
+          <w:rFonts w:ascii="Arial" w:hAnsi="Arial" w:cs="Arial"/>
+          <w:sz w:val="20"/>
+          <w:szCs w:val="20"/>
+        </w:rPr>
+        <w:t xml:space="preserve"> }}</w:t>
       </w:r>
     </w:p>
     <w:p>
@@ -3943,7 +3983,6 @@
     <w:p>
       <w:pPr>
         <w:spacing w:after="0" w:line="288" w:lineRule="auto"/>
-        <w:ind w:left="1418" w:hanging="1418"/>
         <w:rPr>
           <w:rFonts w:ascii="Arial" w:hAnsi="Arial" w:cs="Arial"/>
           <w:sz w:val="20"/>
@@ -3953,82 +3992,482 @@
     </w:p>
     <w:tbl>
       <w:tblPr>
+        <w:tblStyle w:val="TableGrid"/>
         <w:tblW w:w="0" w:type="auto"/>
         <w:tblBorders>
-          <w:insideH w:val="nil"/>
-          <w:insideV w:val="nil"/>
+          <w:top w:val="none" w:sz="0" w:space="0" w:color="auto"/>
+          <w:left w:val="none" w:sz="0" w:space="0" w:color="auto"/>
+          <w:bottom w:val="none" w:sz="0" w:space="0" w:color="auto"/>
+          <w:right w:val="none" w:sz="0" w:space="0" w:color="auto"/>
+          <w:insideH w:val="none" w:sz="0" w:space="0" w:color="auto"/>
+          <w:insideV w:val="none" w:sz="0" w:space="0" w:color="auto"/>
         </w:tblBorders>
+        <w:tblLayout w:type="fixed"/>
         <w:tblLook w:val="04A0" w:firstRow="1" w:lastRow="0" w:firstColumn="1" w:lastColumn="0" w:noHBand="0" w:noVBand="1"/>
       </w:tblPr>
       <w:tblGrid>
-        <w:gridCol w:w="4253"/>
-        <w:gridCol w:w="643"/>
-        <w:gridCol w:w="4130"/>
+        <w:gridCol w:w="4508"/>
+        <w:gridCol w:w="3567"/>
       </w:tblGrid>
       <w:tr>
+        <w:trPr>
+          <w:trHeight w:val="1550"/>
+        </w:trPr>
         <w:tc>
           <w:tcPr>
-            <w:tcW w:w="4253" w:type="dxa"/>
-            <w:tcBorders>
-              <w:top w:val="nil"/>
-              <w:bottom w:val="single" w:sz="4" w:space="0" w:color="auto"/>
-            </w:tcBorders>
-            <w:shd w:val="clear" w:color="auto" w:fill="F2F2F2" w:themeFill="background1" w:themeFillShade="F2"/>
+            <w:tcW w:w="4508" w:type="dxa"/>
           </w:tcPr>
-          <w:p>
-            <w:pPr>
-              <w:spacing w:after="120" w:line="240" w:lineRule="auto"/>
-              <w:rPr>
-                <w:rFonts w:ascii="Arial" w:hAnsi="Arial" w:cs="Arial"/>
-                <w:color w:val="F2F2F2" w:themeColor="background1" w:themeShade="F2"/>
-                <w:sz w:val="18"/>
-                <w:szCs w:val="20"/>
-              </w:rPr>
-            </w:pPr>
-          </w:p>
-          <w:p>
-            <w:pPr>
-              <w:spacing w:after="120" w:line="240" w:lineRule="auto"/>
-              <w:rPr>
-                <w:rFonts w:ascii="Arial" w:hAnsi="Arial" w:cs="Arial"/>
-                <w:color w:val="F2F2F2" w:themeColor="background1" w:themeShade="F2"/>
-                <w:sz w:val="18"/>
-                <w:szCs w:val="20"/>
-              </w:rPr>
-            </w:pPr>
-          </w:p>
-          <w:p>
-            <w:pPr>
-              <w:spacing w:after="120" w:line="240" w:lineRule="auto"/>
-              <w:rPr>
-                <w:rFonts w:ascii="Arial" w:hAnsi="Arial" w:cs="Arial"/>
-                <w:color w:val="F2F2F2" w:themeColor="background1" w:themeShade="F2"/>
-                <w:sz w:val="18"/>
-                <w:szCs w:val="20"/>
-              </w:rPr>
-            </w:pPr>
-            <w:r>
-              <w:rPr>
-                <w:rFonts w:ascii="Arial" w:hAnsi="Arial" w:cs="Arial"/>
-                <w:color w:val="F2F2F2" w:themeColor="background1" w:themeShade="F2"/>
-                <w:sz w:val="18"/>
-                <w:szCs w:val="20"/>
-              </w:rPr>
-              <w:t>\signature1\</w:t>
-            </w:r>
+          <w:tbl>
+            <w:tblPr>
+              <w:tblStyle w:val="TableGrid"/>
+              <w:tblW w:w="3147" w:type="dxa"/>
+              <w:tblBorders>
+                <w:top w:val="none" w:sz="0" w:space="0" w:color="auto"/>
+                <w:left w:val="none" w:sz="0" w:space="0" w:color="auto"/>
+                <w:bottom w:val="none" w:sz="0" w:space="0" w:color="auto"/>
+                <w:right w:val="none" w:sz="0" w:space="0" w:color="auto"/>
+                <w:insideH w:val="none" w:sz="0" w:space="0" w:color="auto"/>
+                <w:insideV w:val="none" w:sz="0" w:space="0" w:color="auto"/>
+              </w:tblBorders>
+              <w:tblLook w:val="04A0" w:firstRow="1" w:lastRow="0" w:firstColumn="1" w:lastColumn="0" w:noHBand="0" w:noVBand="1"/>
+            </w:tblPr>
+            <w:tblGrid>
+              <w:gridCol w:w="3147"/>
+            </w:tblGrid>
+            <w:tr>
+              <w:trPr>
+                <w:trHeight w:val="77"/>
+              </w:trPr>
+              <w:tc>
+                <w:tcPr>
+                  <w:tcW w:w="3147" w:type="dxa"/>
+                  <w:tcBorders>
+                    <w:bottom w:val="single" w:sz="4" w:space="0" w:color="auto"/>
+                  </w:tcBorders>
+                </w:tcPr>
+                <w:p>
+                  <w:pPr>
+                    <w:snapToGrid w:val="0"/>
+                    <w:spacing w:after="240" w:line="312" w:lineRule="auto"/>
+                    <w:jc w:val="both"/>
+                    <w:rPr>
+                      <w:rFonts w:ascii="Arial" w:eastAsia="Calibri" w:hAnsi="Arial" w:cs="Arial"/>
+                      <w:color w:val="000000" w:themeColor="text1"/>
+                      <w:sz w:val="20"/>
+                      <w:szCs w:val="20"/>
+                    </w:rPr>
+                  </w:pPr>
+                  <w:r>
+                    <w:rPr>
+                      <w:rFonts w:ascii="Arial" w:eastAsia="Calibri" w:hAnsi="Arial" w:cs="Arial"/>
+                      <w:color w:val="FFFFFF" w:themeColor="background1"/>
+                      <w:sz w:val="20"/>
+                      <w:szCs w:val="20"/>
+                    </w:rPr>
+                    <w:t>\signature1\</w:t>
+                  </w:r>
+                </w:p>
+              </w:tc>
+            </w:tr>
+            <w:tr>
+              <w:tc>
+                <w:tcPr>
+                  <w:tcW w:w="3147" w:type="dxa"/>
+                  <w:tcBorders>
+                    <w:top w:val="single" w:sz="4" w:space="0" w:color="auto"/>
+                  </w:tcBorders>
+                </w:tcPr>
+                <w:p>
+                  <w:pPr>
+                    <w:snapToGrid w:val="0"/>
+                    <w:spacing w:after="240" w:line="312" w:lineRule="auto"/>
+                    <w:jc w:val="both"/>
+                    <w:rPr>
+                      <w:rFonts w:ascii="Arial" w:eastAsia="Calibri" w:hAnsi="Arial" w:cs="Arial"/>
+                      <w:color w:val="000000" w:themeColor="text1"/>
+                      <w:sz w:val="20"/>
+                      <w:szCs w:val="20"/>
+                    </w:rPr>
+                  </w:pPr>
+                  <w:r>
+                    <w:rPr>
+                      <w:rFonts w:ascii="Arial" w:eastAsia="Calibri" w:hAnsi="Arial" w:cs="Arial"/>
+                      <w:color w:val="000000" w:themeColor="text1"/>
+                      <w:sz w:val="20"/>
+                      <w:szCs w:val="20"/>
+                    </w:rPr>
+                    <w:t>{{ guarantor_2_name }}</w:t>
+                  </w:r>
+                </w:p>
+              </w:tc>
+            </w:tr>
+          </w:tbl>
+          <w:p>
+            <w:pPr>
+              <w:snapToGrid w:val="0"/>
+              <w:spacing w:after="240" w:line="312" w:lineRule="auto"/>
+              <w:jc w:val="both"/>
+              <w:rPr>
+                <w:rFonts w:ascii="Arial" w:eastAsia="Calibri" w:hAnsi="Arial" w:cs="Arial"/>
+                <w:color w:val="000000" w:themeColor="text1"/>
+                <w:sz w:val="20"/>
+                <w:szCs w:val="20"/>
+              </w:rPr>
+            </w:pPr>
           </w:p>
         </w:tc>
         <w:tc>
           <w:tcPr>
-            <w:tcW w:w="643" w:type="dxa"/>
+            <w:tcW w:w="3567" w:type="dxa"/>
           </w:tcPr>
-          <w:p>
-            <w:pPr>
-              <w:spacing w:after="120" w:line="240" w:lineRule="auto"/>
-              <w:rPr>
-                <w:rFonts w:ascii="Arial" w:hAnsi="Arial" w:cs="Arial"/>
-                <w:color w:val="F2F2F2" w:themeColor="background1" w:themeShade="F2"/>
-                <w:sz w:val="18"/>
+          <w:tbl>
+            <w:tblPr>
+              <w:tblStyle w:val="TableGrid"/>
+              <w:tblW w:w="0" w:type="auto"/>
+              <w:tblBorders>
+                <w:top w:val="none" w:sz="0" w:space="0" w:color="auto"/>
+                <w:left w:val="none" w:sz="0" w:space="0" w:color="auto"/>
+                <w:bottom w:val="none" w:sz="0" w:space="0" w:color="auto"/>
+                <w:right w:val="none" w:sz="0" w:space="0" w:color="auto"/>
+                <w:insideH w:val="none" w:sz="0" w:space="0" w:color="auto"/>
+                <w:insideV w:val="none" w:sz="0" w:space="0" w:color="auto"/>
+              </w:tblBorders>
+              <w:tblLook w:val="04A0" w:firstRow="1" w:lastRow="0" w:firstColumn="1" w:lastColumn="0" w:noHBand="0" w:noVBand="1"/>
+            </w:tblPr>
+            <w:tblGrid>
+              <w:gridCol w:w="3341"/>
+            </w:tblGrid>
+            <w:tr>
+              <w:tc>
+                <w:tcPr>
+                  <w:tcW w:w="3341" w:type="dxa"/>
+                </w:tcPr>
+                <w:p>
+                  <w:pPr>
+                    <w:snapToGrid w:val="0"/>
+                    <w:spacing w:after="240" w:line="312" w:lineRule="auto"/>
+                    <w:jc w:val="both"/>
+                    <w:rPr>
+                      <w:rFonts w:ascii="Arial" w:eastAsia="Calibri" w:hAnsi="Arial" w:cs="Arial"/>
+                      <w:color w:val="000000" w:themeColor="text1"/>
+                      <w:sz w:val="20"/>
+                      <w:szCs w:val="20"/>
+                    </w:rPr>
+                  </w:pPr>
+                  <w:r>
+                    <w:rPr>
+                      <w:rFonts w:ascii="Arial" w:eastAsia="Calibri" w:hAnsi="Arial" w:cs="Arial"/>
+                      <w:color w:val="000000" w:themeColor="text1"/>
+                      <w:sz w:val="20"/>
+                      <w:szCs w:val="20"/>
+                    </w:rPr>
+                    <w:t>{%tr if guarantor_3_name %}</w:t>
+                  </w:r>
+                </w:p>
+              </w:tc>
+            </w:tr>
+            <w:tr>
+              <w:tc>
+                <w:tcPr>
+                  <w:tcW w:w="3341" w:type="dxa"/>
+                  <w:tcBorders>
+                    <w:bottom w:val="single" w:sz="4" w:space="0" w:color="auto"/>
+                  </w:tcBorders>
+                </w:tcPr>
+                <w:p>
+                  <w:pPr>
+                    <w:snapToGrid w:val="0"/>
+                    <w:spacing w:after="240" w:line="312" w:lineRule="auto"/>
+                    <w:jc w:val="both"/>
+                    <w:rPr>
+                      <w:rFonts w:ascii="Arial" w:eastAsia="Calibri" w:hAnsi="Arial" w:cs="Arial"/>
+                      <w:color w:val="000000" w:themeColor="text1"/>
+                      <w:sz w:val="20"/>
+                      <w:szCs w:val="20"/>
+                    </w:rPr>
+                  </w:pPr>
+                  <w:r>
+                    <w:rPr>
+                      <w:rFonts w:ascii="Arial" w:eastAsia="Calibri" w:hAnsi="Arial" w:cs="Arial"/>
+                      <w:color w:val="FFFFFF" w:themeColor="background1"/>
+                      <w:sz w:val="20"/>
+                      <w:szCs w:val="20"/>
+                    </w:rPr>
+                    <w:t>\signature2\</w:t>
+                  </w:r>
+                </w:p>
+              </w:tc>
+            </w:tr>
+            <w:tr>
+              <w:tc>
+                <w:tcPr>
+                  <w:tcW w:w="3341" w:type="dxa"/>
+                  <w:tcBorders>
+                    <w:top w:val="single" w:sz="4" w:space="0" w:color="auto"/>
+                  </w:tcBorders>
+                </w:tcPr>
+                <w:p>
+                  <w:pPr>
+                    <w:snapToGrid w:val="0"/>
+                    <w:spacing w:after="240" w:line="312" w:lineRule="auto"/>
+                    <w:jc w:val="both"/>
+                    <w:rPr>
+                      <w:rFonts w:ascii="Arial" w:eastAsia="Calibri" w:hAnsi="Arial" w:cs="Arial"/>
+                      <w:color w:val="000000" w:themeColor="text1"/>
+                      <w:sz w:val="20"/>
+                      <w:szCs w:val="20"/>
+                    </w:rPr>
+                  </w:pPr>
+                  <w:r>
+                    <w:rPr>
+                      <w:rFonts w:ascii="Arial" w:eastAsia="Calibri" w:hAnsi="Arial" w:cs="Arial"/>
+                      <w:color w:val="000000" w:themeColor="text1"/>
+                      <w:sz w:val="20"/>
+                      <w:szCs w:val="20"/>
+                    </w:rPr>
+                    <w:t>{{ guarantor_3_name }}</w:t>
+                  </w:r>
+                </w:p>
+              </w:tc>
+            </w:tr>
+            <w:tr>
+              <w:tc>
+                <w:tcPr>
+                  <w:tcW w:w="3341" w:type="dxa"/>
+                </w:tcPr>
+                <w:p>
+                  <w:pPr>
+                    <w:snapToGrid w:val="0"/>
+                    <w:spacing w:after="240" w:line="312" w:lineRule="auto"/>
+                    <w:jc w:val="both"/>
+                    <w:rPr>
+                      <w:rFonts w:ascii="Arial" w:eastAsia="Calibri" w:hAnsi="Arial" w:cs="Arial"/>
+                      <w:color w:val="000000" w:themeColor="text1"/>
+                      <w:sz w:val="20"/>
+                      <w:szCs w:val="20"/>
+                    </w:rPr>
+                  </w:pPr>
+                  <w:r>
+                    <w:rPr>
+                      <w:rFonts w:ascii="Arial" w:eastAsia="Calibri" w:hAnsi="Arial" w:cs="Arial"/>
+                      <w:color w:val="000000" w:themeColor="text1"/>
+                      <w:sz w:val="20"/>
+                      <w:szCs w:val="20"/>
+                    </w:rPr>
+                    <w:t>{%tr endif %}</w:t>
+                  </w:r>
+                </w:p>
+              </w:tc>
+            </w:tr>
+          </w:tbl>
+          <w:p>
+            <w:pPr>
+              <w:snapToGrid w:val="0"/>
+              <w:spacing w:after="240" w:line="312" w:lineRule="auto"/>
+              <w:jc w:val="both"/>
+              <w:rPr>
+                <w:rFonts w:ascii="Arial" w:eastAsia="Calibri" w:hAnsi="Arial" w:cs="Arial"/>
+                <w:color w:val="000000" w:themeColor="text1"/>
+                <w:sz w:val="20"/>
+                <w:szCs w:val="20"/>
+              </w:rPr>
+            </w:pPr>
+          </w:p>
+        </w:tc>
+      </w:tr>
+      <w:tr>
+        <w:trPr>
+          <w:trHeight w:val="1550"/>
+        </w:trPr>
+        <w:tc>
+          <w:tcPr>
+            <w:tcW w:w="4508" w:type="dxa"/>
+          </w:tcPr>
+          <w:tbl>
+            <w:tblPr>
+              <w:tblStyle w:val="TableGrid"/>
+              <w:tblW w:w="0" w:type="auto"/>
+              <w:tblBorders>
+                <w:top w:val="none" w:sz="0" w:space="0" w:color="auto"/>
+                <w:left w:val="none" w:sz="0" w:space="0" w:color="auto"/>
+                <w:bottom w:val="none" w:sz="0" w:space="0" w:color="auto"/>
+                <w:right w:val="none" w:sz="0" w:space="0" w:color="auto"/>
+                <w:insideH w:val="none" w:sz="0" w:space="0" w:color="auto"/>
+                <w:insideV w:val="none" w:sz="0" w:space="0" w:color="auto"/>
+              </w:tblBorders>
+              <w:tblLook w:val="04A0" w:firstRow="1" w:lastRow="0" w:firstColumn="1" w:lastColumn="0" w:noHBand="0" w:noVBand="1"/>
+            </w:tblPr>
+            <w:tblGrid>
+              <w:gridCol w:w="3341"/>
+            </w:tblGrid>
+            <w:tr>
+              <w:tc>
+                <w:tcPr>
+                  <w:tcW w:w="3341" w:type="dxa"/>
+                </w:tcPr>
+                <w:p>
+                  <w:pPr>
+                    <w:snapToGrid w:val="0"/>
+                    <w:spacing w:after="240" w:line="312" w:lineRule="auto"/>
+                    <w:jc w:val="both"/>
+                    <w:rPr>
+                      <w:rFonts w:ascii="Arial" w:eastAsia="Calibri" w:hAnsi="Arial" w:cs="Arial"/>
+                      <w:color w:val="000000" w:themeColor="text1"/>
+                      <w:sz w:val="20"/>
+                      <w:szCs w:val="20"/>
+                    </w:rPr>
+                  </w:pPr>
+                  <w:r>
+                    <w:rPr>
+                      <w:rFonts w:ascii="Arial" w:eastAsia="Calibri" w:hAnsi="Arial" w:cs="Arial"/>
+                      <w:color w:val="000000" w:themeColor="text1"/>
+                      <w:sz w:val="20"/>
+                      <w:szCs w:val="20"/>
+                    </w:rPr>
+                    <w:t>{%tr if guarantor_</w:t>
+                  </w:r>
+                  <w:r>
+                    <w:rPr>
+                      <w:rFonts w:ascii="Arial" w:eastAsia="Calibri" w:hAnsi="Arial" w:cs="Arial"/>
+                      <w:color w:val="000000" w:themeColor="text1"/>
+                      <w:sz w:val="20"/>
+                      <w:szCs w:val="20"/>
+                    </w:rPr>
+                    <w:t>4</w:t>
+                  </w:r>
+                  <w:r>
+                    <w:rPr>
+                      <w:rFonts w:ascii="Arial" w:eastAsia="Calibri" w:hAnsi="Arial" w:cs="Arial"/>
+                      <w:color w:val="000000" w:themeColor="text1"/>
+                      <w:sz w:val="20"/>
+                      <w:szCs w:val="20"/>
+                    </w:rPr>
+                    <w:t>_name %}</w:t>
+                  </w:r>
+                </w:p>
+              </w:tc>
+            </w:tr>
+            <w:tr>
+              <w:tc>
+                <w:tcPr>
+                  <w:tcW w:w="3341" w:type="dxa"/>
+                  <w:tcBorders>
+                    <w:bottom w:val="single" w:sz="4" w:space="0" w:color="auto"/>
+                  </w:tcBorders>
+                </w:tcPr>
+                <w:p>
+                  <w:pPr>
+                    <w:snapToGrid w:val="0"/>
+                    <w:spacing w:after="240" w:line="312" w:lineRule="auto"/>
+                    <w:jc w:val="both"/>
+                    <w:rPr>
+                      <w:rFonts w:ascii="Arial" w:eastAsia="Calibri" w:hAnsi="Arial" w:cs="Arial"/>
+                      <w:color w:val="000000" w:themeColor="text1"/>
+                      <w:sz w:val="20"/>
+                      <w:szCs w:val="20"/>
+                    </w:rPr>
+                  </w:pPr>
+                  <w:r>
+                    <w:rPr>
+                      <w:rFonts w:ascii="Arial" w:eastAsia="Calibri" w:hAnsi="Arial" w:cs="Arial"/>
+                      <w:color w:val="FFFFFF" w:themeColor="background1"/>
+                      <w:sz w:val="20"/>
+                      <w:szCs w:val="20"/>
+                    </w:rPr>
+                    <w:t>\signature3\</w:t>
+                  </w:r>
+                </w:p>
+              </w:tc>
+            </w:tr>
+            <w:tr>
+              <w:tc>
+                <w:tcPr>
+                  <w:tcW w:w="3341" w:type="dxa"/>
+                  <w:tcBorders>
+                    <w:top w:val="single" w:sz="4" w:space="0" w:color="auto"/>
+                  </w:tcBorders>
+                </w:tcPr>
+                <w:p>
+                  <w:pPr>
+                    <w:snapToGrid w:val="0"/>
+                    <w:spacing w:after="240" w:line="312" w:lineRule="auto"/>
+                    <w:jc w:val="both"/>
+                    <w:rPr>
+                      <w:rFonts w:ascii="Arial" w:eastAsia="Calibri" w:hAnsi="Arial" w:cs="Arial"/>
+                      <w:color w:val="000000" w:themeColor="text1"/>
+                      <w:sz w:val="20"/>
+                      <w:szCs w:val="20"/>
+                    </w:rPr>
+                  </w:pPr>
+                  <w:r>
+                    <w:rPr>
+                      <w:rFonts w:ascii="Arial" w:eastAsia="Calibri" w:hAnsi="Arial" w:cs="Arial"/>
+                      <w:color w:val="000000" w:themeColor="text1"/>
+                      <w:sz w:val="20"/>
+                      <w:szCs w:val="20"/>
+                    </w:rPr>
+                    <w:t>{{ guarantor_</w:t>
+                  </w:r>
+                  <w:r>
+                    <w:rPr>
+                      <w:rFonts w:ascii="Arial" w:eastAsia="Calibri" w:hAnsi="Arial" w:cs="Arial"/>
+                      <w:color w:val="000000" w:themeColor="text1"/>
+                      <w:sz w:val="20"/>
+                      <w:szCs w:val="20"/>
+                    </w:rPr>
+                    <w:t>4</w:t>
+                  </w:r>
+                  <w:r>
+                    <w:rPr>
+                      <w:rFonts w:ascii="Arial" w:eastAsia="Calibri" w:hAnsi="Arial" w:cs="Arial"/>
+                      <w:color w:val="000000" w:themeColor="text1"/>
+                      <w:sz w:val="20"/>
+                      <w:szCs w:val="20"/>
+                    </w:rPr>
+                    <w:t>_name }}</w:t>
+                  </w:r>
+                </w:p>
+              </w:tc>
+            </w:tr>
+            <w:tr>
+              <w:tc>
+                <w:tcPr>
+                  <w:tcW w:w="3341" w:type="dxa"/>
+                </w:tcPr>
+                <w:p>
+                  <w:pPr>
+                    <w:snapToGrid w:val="0"/>
+                    <w:spacing w:after="240" w:line="312" w:lineRule="auto"/>
+                    <w:jc w:val="both"/>
+                    <w:rPr>
+                      <w:rFonts w:ascii="Arial" w:eastAsia="Calibri" w:hAnsi="Arial" w:cs="Arial"/>
+                      <w:color w:val="000000" w:themeColor="text1"/>
+                      <w:sz w:val="20"/>
+                      <w:szCs w:val="20"/>
+                    </w:rPr>
+                  </w:pPr>
+                  <w:r>
+                    <w:rPr>
+                      <w:rFonts w:ascii="Arial" w:eastAsia="Calibri" w:hAnsi="Arial" w:cs="Arial"/>
+                      <w:color w:val="000000" w:themeColor="text1"/>
+                      <w:sz w:val="20"/>
+                      <w:szCs w:val="20"/>
+                    </w:rPr>
+                    <w:t>{%tr endif %}</w:t>
+                  </w:r>
+                </w:p>
+              </w:tc>
+            </w:tr>
+          </w:tbl>
+          <w:p>
+            <w:pPr>
+              <w:snapToGrid w:val="0"/>
+              <w:spacing w:after="240" w:line="312" w:lineRule="auto"/>
+              <w:jc w:val="both"/>
+              <w:rPr>
+                <w:rFonts w:ascii="Arial" w:eastAsia="Calibri" w:hAnsi="Arial" w:cs="Arial"/>
+                <w:color w:val="000000" w:themeColor="text1"/>
+                <w:sz w:val="20"/>
                 <w:szCs w:val="20"/>
               </w:rPr>
             </w:pPr>
@@ -4036,203 +4475,646 @@
         </w:tc>
         <w:tc>
           <w:tcPr>
-            <w:tcW w:w="4130" w:type="dxa"/>
-            <w:tcBorders>
-              <w:top w:val="nil"/>
-              <w:bottom w:val="single" w:sz="4" w:space="0" w:color="auto"/>
-            </w:tcBorders>
-            <w:shd w:val="clear" w:color="auto" w:fill="F2F2F2" w:themeFill="background1" w:themeFillShade="F2"/>
+            <w:tcW w:w="3567" w:type="dxa"/>
           </w:tcPr>
-          <w:p>
-            <w:pPr>
-              <w:spacing w:after="120" w:line="240" w:lineRule="auto"/>
-              <w:rPr>
-                <w:rFonts w:ascii="Arial" w:hAnsi="Arial" w:cs="Arial"/>
-                <w:color w:val="F2F2F2" w:themeColor="background1" w:themeShade="F2"/>
-                <w:sz w:val="18"/>
-                <w:szCs w:val="20"/>
-              </w:rPr>
-            </w:pPr>
-          </w:p>
-          <w:p>
-            <w:pPr>
-              <w:spacing w:after="120" w:line="240" w:lineRule="auto"/>
-              <w:rPr>
-                <w:rFonts w:ascii="Arial" w:hAnsi="Arial" w:cs="Arial"/>
-                <w:color w:val="F2F2F2" w:themeColor="background1" w:themeShade="F2"/>
-                <w:sz w:val="18"/>
-                <w:szCs w:val="20"/>
-              </w:rPr>
-            </w:pPr>
-          </w:p>
-          <w:p>
-            <w:pPr>
-              <w:spacing w:after="120" w:line="240" w:lineRule="auto"/>
-              <w:rPr>
-                <w:rFonts w:ascii="Arial" w:hAnsi="Arial" w:cs="Arial"/>
-                <w:color w:val="F2F2F2" w:themeColor="background1" w:themeShade="F2"/>
-                <w:sz w:val="18"/>
-                <w:szCs w:val="20"/>
-              </w:rPr>
-            </w:pPr>
-            <w:r>
-              <w:rPr>
-                <w:rFonts w:ascii="Arial" w:hAnsi="Arial" w:cs="Arial"/>
-                <w:color w:val="F2F2F2" w:themeColor="background1" w:themeShade="F2"/>
-                <w:sz w:val="18"/>
-                <w:szCs w:val="20"/>
-              </w:rPr>
-              <w:t>\signature2\</w:t>
-            </w:r>
+          <w:tbl>
+            <w:tblPr>
+              <w:tblStyle w:val="TableGrid"/>
+              <w:tblW w:w="0" w:type="auto"/>
+              <w:tblBorders>
+                <w:top w:val="none" w:sz="0" w:space="0" w:color="auto"/>
+                <w:left w:val="none" w:sz="0" w:space="0" w:color="auto"/>
+                <w:bottom w:val="none" w:sz="0" w:space="0" w:color="auto"/>
+                <w:right w:val="none" w:sz="0" w:space="0" w:color="auto"/>
+                <w:insideH w:val="none" w:sz="0" w:space="0" w:color="auto"/>
+                <w:insideV w:val="none" w:sz="0" w:space="0" w:color="auto"/>
+              </w:tblBorders>
+              <w:tblLook w:val="04A0" w:firstRow="1" w:lastRow="0" w:firstColumn="1" w:lastColumn="0" w:noHBand="0" w:noVBand="1"/>
+            </w:tblPr>
+            <w:tblGrid>
+              <w:gridCol w:w="3341"/>
+            </w:tblGrid>
+            <w:tr>
+              <w:tc>
+                <w:tcPr>
+                  <w:tcW w:w="3341" w:type="dxa"/>
+                </w:tcPr>
+                <w:p>
+                  <w:pPr>
+                    <w:snapToGrid w:val="0"/>
+                    <w:spacing w:after="240" w:line="312" w:lineRule="auto"/>
+                    <w:jc w:val="both"/>
+                    <w:rPr>
+                      <w:rFonts w:ascii="Arial" w:eastAsia="Calibri" w:hAnsi="Arial" w:cs="Arial"/>
+                      <w:color w:val="000000" w:themeColor="text1"/>
+                      <w:sz w:val="20"/>
+                      <w:szCs w:val="20"/>
+                    </w:rPr>
+                  </w:pPr>
+                  <w:r>
+                    <w:rPr>
+                      <w:rFonts w:ascii="Arial" w:eastAsia="Calibri" w:hAnsi="Arial" w:cs="Arial"/>
+                      <w:color w:val="000000" w:themeColor="text1"/>
+                      <w:sz w:val="20"/>
+                      <w:szCs w:val="20"/>
+                    </w:rPr>
+                    <w:t>{%tr if guarantor_</w:t>
+                  </w:r>
+                  <w:r>
+                    <w:rPr>
+                      <w:rFonts w:ascii="Arial" w:eastAsia="Calibri" w:hAnsi="Arial" w:cs="Arial"/>
+                      <w:color w:val="000000" w:themeColor="text1"/>
+                      <w:sz w:val="20"/>
+                      <w:szCs w:val="20"/>
+                    </w:rPr>
+                    <w:t>5</w:t>
+                  </w:r>
+                  <w:r>
+                    <w:rPr>
+                      <w:rFonts w:ascii="Arial" w:eastAsia="Calibri" w:hAnsi="Arial" w:cs="Arial"/>
+                      <w:color w:val="000000" w:themeColor="text1"/>
+                      <w:sz w:val="20"/>
+                      <w:szCs w:val="20"/>
+                    </w:rPr>
+                    <w:t>_name %}</w:t>
+                  </w:r>
+                </w:p>
+              </w:tc>
+            </w:tr>
+            <w:tr>
+              <w:tc>
+                <w:tcPr>
+                  <w:tcW w:w="3341" w:type="dxa"/>
+                  <w:tcBorders>
+                    <w:bottom w:val="single" w:sz="4" w:space="0" w:color="auto"/>
+                  </w:tcBorders>
+                </w:tcPr>
+                <w:p>
+                  <w:pPr>
+                    <w:snapToGrid w:val="0"/>
+                    <w:spacing w:after="240" w:line="312" w:lineRule="auto"/>
+                    <w:jc w:val="both"/>
+                    <w:rPr>
+                      <w:rFonts w:ascii="Arial" w:eastAsia="Calibri" w:hAnsi="Arial" w:cs="Arial"/>
+                      <w:color w:val="000000" w:themeColor="text1"/>
+                      <w:sz w:val="20"/>
+                      <w:szCs w:val="20"/>
+                    </w:rPr>
+                  </w:pPr>
+                  <w:r>
+                    <w:rPr>
+                      <w:rFonts w:ascii="Arial" w:eastAsia="Calibri" w:hAnsi="Arial" w:cs="Arial"/>
+                      <w:color w:val="FFFFFF" w:themeColor="background1"/>
+                      <w:sz w:val="20"/>
+                      <w:szCs w:val="20"/>
+                    </w:rPr>
+                    <w:t>\signature4\</w:t>
+                  </w:r>
+                </w:p>
+              </w:tc>
+            </w:tr>
+            <w:tr>
+              <w:tc>
+                <w:tcPr>
+                  <w:tcW w:w="3341" w:type="dxa"/>
+                  <w:tcBorders>
+                    <w:top w:val="single" w:sz="4" w:space="0" w:color="auto"/>
+                  </w:tcBorders>
+                </w:tcPr>
+                <w:p>
+                  <w:pPr>
+                    <w:snapToGrid w:val="0"/>
+                    <w:spacing w:after="240" w:line="312" w:lineRule="auto"/>
+                    <w:jc w:val="both"/>
+                    <w:rPr>
+                      <w:rFonts w:ascii="Arial" w:eastAsia="Calibri" w:hAnsi="Arial" w:cs="Arial"/>
+                      <w:color w:val="000000" w:themeColor="text1"/>
+                      <w:sz w:val="20"/>
+                      <w:szCs w:val="20"/>
+                    </w:rPr>
+                  </w:pPr>
+                  <w:r>
+                    <w:rPr>
+                      <w:rFonts w:ascii="Arial" w:eastAsia="Calibri" w:hAnsi="Arial" w:cs="Arial"/>
+                      <w:color w:val="000000" w:themeColor="text1"/>
+                      <w:sz w:val="20"/>
+                      <w:szCs w:val="20"/>
+                    </w:rPr>
+                    <w:t>{{ guarantor_</w:t>
+                  </w:r>
+                  <w:r>
+                    <w:rPr>
+                      <w:rFonts w:ascii="Arial" w:eastAsia="Calibri" w:hAnsi="Arial" w:cs="Arial"/>
+                      <w:color w:val="000000" w:themeColor="text1"/>
+                      <w:sz w:val="20"/>
+                      <w:szCs w:val="20"/>
+                    </w:rPr>
+                    <w:t>5</w:t>
+                  </w:r>
+                  <w:r>
+                    <w:rPr>
+                      <w:rFonts w:ascii="Arial" w:eastAsia="Calibri" w:hAnsi="Arial" w:cs="Arial"/>
+                      <w:color w:val="000000" w:themeColor="text1"/>
+                      <w:sz w:val="20"/>
+                      <w:szCs w:val="20"/>
+                    </w:rPr>
+                    <w:t>_name }}</w:t>
+                  </w:r>
+                </w:p>
+              </w:tc>
+            </w:tr>
+            <w:tr>
+              <w:tc>
+                <w:tcPr>
+                  <w:tcW w:w="3341" w:type="dxa"/>
+                </w:tcPr>
+                <w:p>
+                  <w:pPr>
+                    <w:snapToGrid w:val="0"/>
+                    <w:spacing w:after="240" w:line="312" w:lineRule="auto"/>
+                    <w:jc w:val="both"/>
+                    <w:rPr>
+                      <w:rFonts w:ascii="Arial" w:eastAsia="Calibri" w:hAnsi="Arial" w:cs="Arial"/>
+                      <w:color w:val="000000" w:themeColor="text1"/>
+                      <w:sz w:val="20"/>
+                      <w:szCs w:val="20"/>
+                    </w:rPr>
+                  </w:pPr>
+                  <w:r>
+                    <w:rPr>
+                      <w:rFonts w:ascii="Arial" w:eastAsia="Calibri" w:hAnsi="Arial" w:cs="Arial"/>
+                      <w:color w:val="000000" w:themeColor="text1"/>
+                      <w:sz w:val="20"/>
+                      <w:szCs w:val="20"/>
+                    </w:rPr>
+                    <w:t>{%tr endif %}</w:t>
+                  </w:r>
+                </w:p>
+              </w:tc>
+            </w:tr>
+          </w:tbl>
+          <w:p>
+            <w:pPr>
+              <w:snapToGrid w:val="0"/>
+              <w:spacing w:after="240" w:line="312" w:lineRule="auto"/>
+              <w:jc w:val="both"/>
+              <w:rPr>
+                <w:rFonts w:ascii="Arial" w:eastAsia="Calibri" w:hAnsi="Arial" w:cs="Arial"/>
+                <w:color w:val="000000" w:themeColor="text1"/>
+                <w:sz w:val="20"/>
+                <w:szCs w:val="20"/>
+              </w:rPr>
+            </w:pPr>
           </w:p>
         </w:tc>
       </w:tr>
       <w:tr>
+        <w:trPr>
+          <w:trHeight w:val="1550"/>
+        </w:trPr>
         <w:tc>
           <w:tcPr>
-            <w:tcW w:w="4253" w:type="dxa"/>
-            <w:tcBorders>
-              <w:top w:val="single" w:sz="4" w:space="0" w:color="auto"/>
-            </w:tcBorders>
-            <w:hideMark/>
+            <w:tcW w:w="4508" w:type="dxa"/>
           </w:tcPr>
-          <w:p>
-            <w:pPr>
-              <w:rPr>
-                <w:rFonts w:ascii="Arial" w:hAnsi="Arial" w:cs="Arial"/>
-                <w:b/>
-                <w:sz w:val="20"/>
-                <w:szCs w:val="20"/>
-              </w:rPr>
-            </w:pPr>
-            <w:r>
-              <w:rPr>
-                <w:rFonts w:ascii="Arial" w:hAnsi="Arial" w:cs="Arial"/>
-                <w:b/>
-                <w:bCs/>
-                <w:noProof/>
-                <w:sz w:val="20"/>
-                <w:szCs w:val="20"/>
-              </w:rPr>
-              <w:t>&lt;&lt;Guarantor2 Fullname&gt;&gt;</w:t>
-            </w:r>
-            <w:r>
-              <w:rPr>
-                <w:rFonts w:ascii="Arial" w:hAnsi="Arial" w:cs="Arial"/>
-                <w:b/>
-                <w:sz w:val="20"/>
-                <w:szCs w:val="20"/>
-              </w:rPr>
-              <w:t xml:space="preserve">  </w:t>
-            </w:r>
-            <w:r>
-              <w:rPr>
-                <w:rFonts w:ascii="Arial" w:hAnsi="Arial" w:cs="Arial"/>
-                <w:b/>
-                <w:sz w:val="20"/>
-                <w:szCs w:val="20"/>
-              </w:rPr>
-              <w:fldChar w:fldCharType="begin"/>
-            </w:r>
-            <w:r>
-              <w:rPr>
-                <w:rFonts w:ascii="Arial" w:hAnsi="Arial" w:cs="Arial"/>
-                <w:b/>
-                <w:sz w:val="20"/>
-                <w:szCs w:val="20"/>
-              </w:rPr>
-              <w:instrText xml:space="preserve"> DOCVARIABLE  Borrower1 </w:instrText>
-            </w:r>
-            <w:r>
-              <w:rPr>
-                <w:rFonts w:ascii="Arial" w:hAnsi="Arial" w:cs="Arial"/>
-                <w:b/>
-                <w:sz w:val="20"/>
-                <w:szCs w:val="20"/>
-              </w:rPr>
-              <w:fldChar w:fldCharType="end"/>
-            </w:r>
+          <w:tbl>
+            <w:tblPr>
+              <w:tblStyle w:val="TableGrid"/>
+              <w:tblW w:w="0" w:type="auto"/>
+              <w:tblBorders>
+                <w:top w:val="none" w:sz="0" w:space="0" w:color="auto"/>
+                <w:left w:val="none" w:sz="0" w:space="0" w:color="auto"/>
+                <w:bottom w:val="none" w:sz="0" w:space="0" w:color="auto"/>
+                <w:right w:val="none" w:sz="0" w:space="0" w:color="auto"/>
+                <w:insideH w:val="none" w:sz="0" w:space="0" w:color="auto"/>
+                <w:insideV w:val="none" w:sz="0" w:space="0" w:color="auto"/>
+              </w:tblBorders>
+              <w:tblLook w:val="04A0" w:firstRow="1" w:lastRow="0" w:firstColumn="1" w:lastColumn="0" w:noHBand="0" w:noVBand="1"/>
+            </w:tblPr>
+            <w:tblGrid>
+              <w:gridCol w:w="3341"/>
+            </w:tblGrid>
+            <w:tr>
+              <w:tc>
+                <w:tcPr>
+                  <w:tcW w:w="3341" w:type="dxa"/>
+                </w:tcPr>
+                <w:p>
+                  <w:pPr>
+                    <w:snapToGrid w:val="0"/>
+                    <w:spacing w:after="240" w:line="312" w:lineRule="auto"/>
+                    <w:jc w:val="both"/>
+                    <w:rPr>
+                      <w:rFonts w:ascii="Arial" w:eastAsia="Calibri" w:hAnsi="Arial" w:cs="Arial"/>
+                      <w:color w:val="000000" w:themeColor="text1"/>
+                      <w:sz w:val="20"/>
+                      <w:szCs w:val="20"/>
+                    </w:rPr>
+                  </w:pPr>
+                  <w:r>
+                    <w:rPr>
+                      <w:rFonts w:ascii="Arial" w:eastAsia="Calibri" w:hAnsi="Arial" w:cs="Arial"/>
+                      <w:color w:val="000000" w:themeColor="text1"/>
+                      <w:sz w:val="20"/>
+                      <w:szCs w:val="20"/>
+                    </w:rPr>
+                    <w:t>{%tr if guarantor_</w:t>
+                  </w:r>
+                  <w:r>
+                    <w:rPr>
+                      <w:rFonts w:ascii="Arial" w:eastAsia="Calibri" w:hAnsi="Arial" w:cs="Arial"/>
+                      <w:color w:val="000000" w:themeColor="text1"/>
+                      <w:sz w:val="20"/>
+                      <w:szCs w:val="20"/>
+                    </w:rPr>
+                    <w:t>6</w:t>
+                  </w:r>
+                  <w:r>
+                    <w:rPr>
+                      <w:rFonts w:ascii="Arial" w:eastAsia="Calibri" w:hAnsi="Arial" w:cs="Arial"/>
+                      <w:color w:val="000000" w:themeColor="text1"/>
+                      <w:sz w:val="20"/>
+                      <w:szCs w:val="20"/>
+                    </w:rPr>
+                    <w:t>_name %}</w:t>
+                  </w:r>
+                </w:p>
+              </w:tc>
+            </w:tr>
+            <w:tr>
+              <w:tc>
+                <w:tcPr>
+                  <w:tcW w:w="3341" w:type="dxa"/>
+                  <w:tcBorders>
+                    <w:bottom w:val="single" w:sz="4" w:space="0" w:color="auto"/>
+                  </w:tcBorders>
+                </w:tcPr>
+                <w:p>
+                  <w:pPr>
+                    <w:snapToGrid w:val="0"/>
+                    <w:spacing w:after="240" w:line="312" w:lineRule="auto"/>
+                    <w:jc w:val="both"/>
+                    <w:rPr>
+                      <w:rFonts w:ascii="Arial" w:eastAsia="Calibri" w:hAnsi="Arial" w:cs="Arial"/>
+                      <w:color w:val="000000" w:themeColor="text1"/>
+                      <w:sz w:val="20"/>
+                      <w:szCs w:val="20"/>
+                    </w:rPr>
+                  </w:pPr>
+                  <w:r>
+                    <w:rPr>
+                      <w:rFonts w:ascii="Arial" w:eastAsia="Calibri" w:hAnsi="Arial" w:cs="Arial"/>
+                      <w:color w:val="FFFFFF" w:themeColor="background1"/>
+                      <w:sz w:val="20"/>
+                      <w:szCs w:val="20"/>
+                    </w:rPr>
+                    <w:t>\signature5\</w:t>
+                  </w:r>
+                </w:p>
+              </w:tc>
+            </w:tr>
+            <w:tr>
+              <w:tc>
+                <w:tcPr>
+                  <w:tcW w:w="3341" w:type="dxa"/>
+                  <w:tcBorders>
+                    <w:top w:val="single" w:sz="4" w:space="0" w:color="auto"/>
+                  </w:tcBorders>
+                </w:tcPr>
+                <w:p>
+                  <w:pPr>
+                    <w:snapToGrid w:val="0"/>
+                    <w:spacing w:after="240" w:line="312" w:lineRule="auto"/>
+                    <w:jc w:val="both"/>
+                    <w:rPr>
+                      <w:rFonts w:ascii="Arial" w:eastAsia="Calibri" w:hAnsi="Arial" w:cs="Arial"/>
+                      <w:color w:val="000000" w:themeColor="text1"/>
+                      <w:sz w:val="20"/>
+                      <w:szCs w:val="20"/>
+                    </w:rPr>
+                  </w:pPr>
+                  <w:r>
+                    <w:rPr>
+                      <w:rFonts w:ascii="Arial" w:eastAsia="Calibri" w:hAnsi="Arial" w:cs="Arial"/>
+                      <w:color w:val="000000" w:themeColor="text1"/>
+                      <w:sz w:val="20"/>
+                      <w:szCs w:val="20"/>
+                    </w:rPr>
+                    <w:t>{{ guarantor_</w:t>
+                  </w:r>
+                  <w:r>
+                    <w:rPr>
+                      <w:rFonts w:ascii="Arial" w:eastAsia="Calibri" w:hAnsi="Arial" w:cs="Arial"/>
+                      <w:color w:val="000000" w:themeColor="text1"/>
+                      <w:sz w:val="20"/>
+                      <w:szCs w:val="20"/>
+                    </w:rPr>
+                    <w:t>6</w:t>
+                  </w:r>
+                  <w:r>
+                    <w:rPr>
+                      <w:rFonts w:ascii="Arial" w:eastAsia="Calibri" w:hAnsi="Arial" w:cs="Arial"/>
+                      <w:color w:val="000000" w:themeColor="text1"/>
+                      <w:sz w:val="20"/>
+                      <w:szCs w:val="20"/>
+                    </w:rPr>
+                    <w:t>_name }}</w:t>
+                  </w:r>
+                </w:p>
+              </w:tc>
+            </w:tr>
+            <w:tr>
+              <w:tc>
+                <w:tcPr>
+                  <w:tcW w:w="3341" w:type="dxa"/>
+                </w:tcPr>
+                <w:p>
+                  <w:pPr>
+                    <w:snapToGrid w:val="0"/>
+                    <w:spacing w:after="240" w:line="312" w:lineRule="auto"/>
+                    <w:jc w:val="both"/>
+                    <w:rPr>
+                      <w:rFonts w:ascii="Arial" w:eastAsia="Calibri" w:hAnsi="Arial" w:cs="Arial"/>
+                      <w:color w:val="000000" w:themeColor="text1"/>
+                      <w:sz w:val="20"/>
+                      <w:szCs w:val="20"/>
+                    </w:rPr>
+                  </w:pPr>
+                  <w:r>
+                    <w:rPr>
+                      <w:rFonts w:ascii="Arial" w:eastAsia="Calibri" w:hAnsi="Arial" w:cs="Arial"/>
+                      <w:color w:val="000000" w:themeColor="text1"/>
+                      <w:sz w:val="20"/>
+                      <w:szCs w:val="20"/>
+                    </w:rPr>
+                    <w:t>{%tr endif %}</w:t>
+                  </w:r>
+                </w:p>
+              </w:tc>
+            </w:tr>
+          </w:tbl>
+          <w:p>
+            <w:pPr>
+              <w:snapToGrid w:val="0"/>
+              <w:spacing w:after="240" w:line="312" w:lineRule="auto"/>
+              <w:jc w:val="both"/>
+              <w:rPr>
+                <w:rFonts w:ascii="Arial" w:eastAsia="Calibri" w:hAnsi="Arial" w:cs="Arial"/>
+                <w:color w:val="000000" w:themeColor="text1"/>
+                <w:sz w:val="20"/>
+                <w:szCs w:val="20"/>
+              </w:rPr>
+            </w:pPr>
           </w:p>
         </w:tc>
         <w:tc>
           <w:tcPr>
-            <w:tcW w:w="643" w:type="dxa"/>
+            <w:tcW w:w="3567" w:type="dxa"/>
           </w:tcPr>
-          <w:p>
-            <w:pPr>
-              <w:spacing w:after="120" w:line="240" w:lineRule="auto"/>
-              <w:rPr>
-                <w:rFonts w:ascii="Arial" w:hAnsi="Arial" w:cs="Arial"/>
-                <w:sz w:val="20"/>
-                <w:szCs w:val="20"/>
-              </w:rPr>
-            </w:pPr>
-          </w:p>
-        </w:tc>
-        <w:tc>
-          <w:tcPr>
-            <w:tcW w:w="4130" w:type="dxa"/>
-            <w:tcBorders>
-              <w:top w:val="single" w:sz="4" w:space="0" w:color="auto"/>
-            </w:tcBorders>
-            <w:hideMark/>
-          </w:tcPr>
-          <w:p>
-            <w:pPr>
-              <w:spacing w:after="120" w:line="240" w:lineRule="auto"/>
-              <w:rPr>
-                <w:rFonts w:ascii="Arial" w:hAnsi="Arial" w:cs="Arial"/>
-                <w:b/>
-                <w:sz w:val="20"/>
-                <w:szCs w:val="20"/>
-              </w:rPr>
-            </w:pPr>
-            <w:r>
-              <w:rPr>
-                <w:rFonts w:ascii="Arial" w:hAnsi="Arial" w:cs="Arial"/>
-                <w:b/>
-                <w:bCs/>
-                <w:noProof/>
-                <w:sz w:val="20"/>
-                <w:szCs w:val="20"/>
-              </w:rPr>
-              <w:t>&lt;&lt;Guarantor</w:t>
-            </w:r>
-            <w:r>
-              <w:rPr>
-                <w:rFonts w:ascii="Arial" w:hAnsi="Arial" w:cs="Arial"/>
-                <w:b/>
-                <w:bCs/>
-                <w:noProof/>
-                <w:sz w:val="20"/>
-                <w:szCs w:val="20"/>
-              </w:rPr>
-              <w:t>3</w:t>
-            </w:r>
-            <w:r>
-              <w:rPr>
-                <w:rFonts w:ascii="Arial" w:hAnsi="Arial" w:cs="Arial"/>
-                <w:b/>
-                <w:bCs/>
-                <w:noProof/>
-                <w:sz w:val="20"/>
-                <w:szCs w:val="20"/>
-              </w:rPr>
-              <w:t xml:space="preserve"> Fullname&gt;&gt;</w:t>
-            </w:r>
-            <w:r>
-              <w:rPr>
-                <w:rFonts w:ascii="Arial" w:hAnsi="Arial" w:cs="Arial"/>
-                <w:b/>
-                <w:sz w:val="20"/>
-                <w:szCs w:val="20"/>
-              </w:rPr>
-              <w:t xml:space="preserve">  </w:t>
-            </w:r>
+          <w:tbl>
+            <w:tblPr>
+              <w:tblStyle w:val="TableGrid"/>
+              <w:tblW w:w="0" w:type="auto"/>
+              <w:tblBorders>
+                <w:top w:val="none" w:sz="0" w:space="0" w:color="auto"/>
+                <w:left w:val="none" w:sz="0" w:space="0" w:color="auto"/>
+                <w:bottom w:val="none" w:sz="0" w:space="0" w:color="auto"/>
+                <w:right w:val="none" w:sz="0" w:space="0" w:color="auto"/>
+                <w:insideH w:val="none" w:sz="0" w:space="0" w:color="auto"/>
+                <w:insideV w:val="none" w:sz="0" w:space="0" w:color="auto"/>
+              </w:tblBorders>
+              <w:tblLook w:val="04A0" w:firstRow="1" w:lastRow="0" w:firstColumn="1" w:lastColumn="0" w:noHBand="0" w:noVBand="1"/>
+            </w:tblPr>
+            <w:tblGrid>
+              <w:gridCol w:w="3341"/>
+            </w:tblGrid>
+            <w:tr>
+              <w:tc>
+                <w:tcPr>
+                  <w:tcW w:w="3341" w:type="dxa"/>
+                </w:tcPr>
+                <w:p>
+                  <w:pPr>
+                    <w:snapToGrid w:val="0"/>
+                    <w:spacing w:after="240" w:line="312" w:lineRule="auto"/>
+                    <w:jc w:val="both"/>
+                    <w:rPr>
+                      <w:rFonts w:ascii="Arial" w:eastAsia="Calibri" w:hAnsi="Arial" w:cs="Arial"/>
+                      <w:color w:val="000000" w:themeColor="text1"/>
+                      <w:sz w:val="20"/>
+                      <w:szCs w:val="20"/>
+                    </w:rPr>
+                  </w:pPr>
+                  <w:r>
+                    <w:rPr>
+                      <w:rFonts w:ascii="Arial" w:eastAsia="Calibri" w:hAnsi="Arial" w:cs="Arial"/>
+                      <w:color w:val="000000" w:themeColor="text1"/>
+                      <w:sz w:val="20"/>
+                      <w:szCs w:val="20"/>
+                    </w:rPr>
+                    <w:t>{%tr if guarantor_</w:t>
+                  </w:r>
+                  <w:r>
+                    <w:rPr>
+                      <w:rFonts w:ascii="Arial" w:eastAsia="Calibri" w:hAnsi="Arial" w:cs="Arial"/>
+                      <w:color w:val="000000" w:themeColor="text1"/>
+                      <w:sz w:val="20"/>
+                      <w:szCs w:val="20"/>
+                    </w:rPr>
+                    <w:t>7</w:t>
+                  </w:r>
+                  <w:r>
+                    <w:rPr>
+                      <w:rFonts w:ascii="Arial" w:eastAsia="Calibri" w:hAnsi="Arial" w:cs="Arial"/>
+                      <w:color w:val="000000" w:themeColor="text1"/>
+                      <w:sz w:val="20"/>
+                      <w:szCs w:val="20"/>
+                    </w:rPr>
+                    <w:t>_name %}</w:t>
+                  </w:r>
+                </w:p>
+              </w:tc>
+            </w:tr>
+            <w:tr>
+              <w:tc>
+                <w:tcPr>
+                  <w:tcW w:w="3341" w:type="dxa"/>
+                  <w:tcBorders>
+                    <w:bottom w:val="single" w:sz="4" w:space="0" w:color="auto"/>
+                  </w:tcBorders>
+                </w:tcPr>
+                <w:p>
+                  <w:pPr>
+                    <w:snapToGrid w:val="0"/>
+                    <w:spacing w:after="240" w:line="312" w:lineRule="auto"/>
+                    <w:jc w:val="both"/>
+                    <w:rPr>
+                      <w:rFonts w:ascii="Arial" w:eastAsia="Calibri" w:hAnsi="Arial" w:cs="Arial"/>
+                      <w:color w:val="000000" w:themeColor="text1"/>
+                      <w:sz w:val="20"/>
+                      <w:szCs w:val="20"/>
+                    </w:rPr>
+                  </w:pPr>
+                  <w:r>
+                    <w:rPr>
+                      <w:rFonts w:ascii="Arial" w:eastAsia="Calibri" w:hAnsi="Arial" w:cs="Arial"/>
+                      <w:color w:val="FFFFFF" w:themeColor="background1"/>
+                      <w:sz w:val="20"/>
+                      <w:szCs w:val="20"/>
+                    </w:rPr>
+                    <w:t>\signature6\</w:t>
+                  </w:r>
+                </w:p>
+              </w:tc>
+            </w:tr>
+            <w:tr>
+              <w:tc>
+                <w:tcPr>
+                  <w:tcW w:w="3341" w:type="dxa"/>
+                  <w:tcBorders>
+                    <w:top w:val="single" w:sz="4" w:space="0" w:color="auto"/>
+                  </w:tcBorders>
+                </w:tcPr>
+                <w:p>
+                  <w:pPr>
+                    <w:snapToGrid w:val="0"/>
+                    <w:spacing w:after="240" w:line="312" w:lineRule="auto"/>
+                    <w:jc w:val="both"/>
+                    <w:rPr>
+                      <w:rFonts w:ascii="Arial" w:eastAsia="Calibri" w:hAnsi="Arial" w:cs="Arial"/>
+                      <w:color w:val="000000" w:themeColor="text1"/>
+                      <w:sz w:val="20"/>
+                      <w:szCs w:val="20"/>
+                    </w:rPr>
+                  </w:pPr>
+                  <w:r>
+                    <w:rPr>
+                      <w:rFonts w:ascii="Arial" w:eastAsia="Calibri" w:hAnsi="Arial" w:cs="Arial"/>
+                      <w:color w:val="000000" w:themeColor="text1"/>
+                      <w:sz w:val="20"/>
+                      <w:szCs w:val="20"/>
+                    </w:rPr>
+                    <w:t>{{ guarantor_</w:t>
+                  </w:r>
+                  <w:r>
+                    <w:rPr>
+                      <w:rFonts w:ascii="Arial" w:eastAsia="Calibri" w:hAnsi="Arial" w:cs="Arial"/>
+                      <w:color w:val="000000" w:themeColor="text1"/>
+                      <w:sz w:val="20"/>
+                      <w:szCs w:val="20"/>
+                    </w:rPr>
+                    <w:t>7</w:t>
+                  </w:r>
+                  <w:r>
+                    <w:rPr>
+                      <w:rFonts w:ascii="Arial" w:eastAsia="Calibri" w:hAnsi="Arial" w:cs="Arial"/>
+                      <w:color w:val="000000" w:themeColor="text1"/>
+                      <w:sz w:val="20"/>
+                      <w:szCs w:val="20"/>
+                    </w:rPr>
+                    <w:t>_name }}</w:t>
+                  </w:r>
+                </w:p>
+              </w:tc>
+            </w:tr>
+            <w:tr>
+              <w:tc>
+                <w:tcPr>
+                  <w:tcW w:w="3341" w:type="dxa"/>
+                </w:tcPr>
+                <w:p>
+                  <w:pPr>
+                    <w:snapToGrid w:val="0"/>
+                    <w:spacing w:after="240" w:line="312" w:lineRule="auto"/>
+                    <w:jc w:val="both"/>
+                    <w:rPr>
+                      <w:rFonts w:ascii="Arial" w:eastAsia="Calibri" w:hAnsi="Arial" w:cs="Arial"/>
+                      <w:color w:val="000000" w:themeColor="text1"/>
+                      <w:sz w:val="20"/>
+                      <w:szCs w:val="20"/>
+                    </w:rPr>
+                  </w:pPr>
+                  <w:r>
+                    <w:rPr>
+                      <w:rFonts w:ascii="Arial" w:eastAsia="Calibri" w:hAnsi="Arial" w:cs="Arial"/>
+                      <w:color w:val="000000" w:themeColor="text1"/>
+                      <w:sz w:val="20"/>
+                      <w:szCs w:val="20"/>
+                    </w:rPr>
+                    <w:t>{%tr endif %}</w:t>
+                  </w:r>
+                </w:p>
+              </w:tc>
+            </w:tr>
+          </w:tbl>
+          <w:p>
+            <w:pPr>
+              <w:snapToGrid w:val="0"/>
+              <w:spacing w:after="240" w:line="312" w:lineRule="auto"/>
+              <w:jc w:val="both"/>
+              <w:rPr>
+                <w:rFonts w:ascii="Arial" w:eastAsia="Calibri" w:hAnsi="Arial" w:cs="Arial"/>
+                <w:color w:val="000000" w:themeColor="text1"/>
+                <w:sz w:val="20"/>
+                <w:szCs w:val="20"/>
+              </w:rPr>
+            </w:pPr>
           </w:p>
         </w:tc>
       </w:tr>
     </w:tbl>
+    <w:p>
+      <w:pPr>
+        <w:spacing w:after="0" w:line="288" w:lineRule="auto"/>
+        <w:ind w:left="1418" w:hanging="1418"/>
+        <w:rPr>
+          <w:rFonts w:ascii="Open Sans" w:hAnsi="Open Sans" w:cs="Open Sans"/>
+          <w:sz w:val="20"/>
+          <w:szCs w:val="20"/>
+        </w:rPr>
+      </w:pPr>
+    </w:p>
+    <w:p>
+      <w:pPr>
+        <w:spacing w:after="0" w:line="288" w:lineRule="auto"/>
+        <w:ind w:left="1418" w:hanging="1418"/>
+        <w:rPr>
+          <w:rFonts w:ascii="Open Sans" w:hAnsi="Open Sans" w:cs="Open Sans"/>
+          <w:sz w:val="20"/>
+          <w:szCs w:val="20"/>
+        </w:rPr>
+      </w:pPr>
+    </w:p>
+    <w:p>
+      <w:pPr>
+        <w:spacing w:after="0" w:line="288" w:lineRule="auto"/>
+        <w:rPr>
+          <w:rFonts w:ascii="Arial" w:hAnsi="Arial" w:cs="Arial"/>
+          <w:sz w:val="20"/>
+          <w:szCs w:val="20"/>
+        </w:rPr>
+      </w:pPr>
+    </w:p>
+    <w:p>
+      <w:pPr>
+        <w:spacing w:after="0" w:line="288" w:lineRule="auto"/>
+        <w:rPr>
+          <w:rFonts w:ascii="Arial" w:hAnsi="Arial" w:cs="Arial"/>
+          <w:sz w:val="20"/>
+          <w:szCs w:val="20"/>
+        </w:rPr>
+      </w:pPr>
+    </w:p>
+    <w:p>
+      <w:pPr>
+        <w:spacing w:after="0" w:line="288" w:lineRule="auto"/>
+        <w:ind w:left="1418" w:hanging="1418"/>
+        <w:rPr>
+          <w:rFonts w:ascii="Arial" w:hAnsi="Arial" w:cs="Arial"/>
+          <w:sz w:val="20"/>
+          <w:szCs w:val="20"/>
+        </w:rPr>
+      </w:pPr>
+    </w:p>
     <w:p>
       <w:pPr>
         <w:spacing w:after="0" w:line="288" w:lineRule="auto"/>
@@ -4711,84 +5593,498 @@
         <w:t>I / we sign the loan documents freely, voluntarily and without pressure.</w:t>
       </w:r>
     </w:p>
+    <w:p>
+      <w:pPr>
+        <w:pStyle w:val="ListParagraph"/>
+        <w:snapToGrid w:val="0"/>
+        <w:spacing w:after="240" w:line="312" w:lineRule="auto"/>
+        <w:ind w:left="851"/>
+        <w:jc w:val="both"/>
+        <w:rPr>
+          <w:rFonts w:ascii="Arial" w:hAnsi="Arial" w:cs="Arial"/>
+          <w:sz w:val="20"/>
+          <w:szCs w:val="20"/>
+        </w:rPr>
+      </w:pPr>
+    </w:p>
     <w:tbl>
       <w:tblPr>
+        <w:tblStyle w:val="TableGrid"/>
         <w:tblW w:w="0" w:type="auto"/>
         <w:tblBorders>
-          <w:insideH w:val="nil"/>
-          <w:insideV w:val="nil"/>
+          <w:top w:val="none" w:sz="0" w:space="0" w:color="auto"/>
+          <w:left w:val="none" w:sz="0" w:space="0" w:color="auto"/>
+          <w:bottom w:val="none" w:sz="0" w:space="0" w:color="auto"/>
+          <w:right w:val="none" w:sz="0" w:space="0" w:color="auto"/>
+          <w:insideH w:val="none" w:sz="0" w:space="0" w:color="auto"/>
+          <w:insideV w:val="none" w:sz="0" w:space="0" w:color="auto"/>
         </w:tblBorders>
+        <w:tblLayout w:type="fixed"/>
         <w:tblLook w:val="04A0" w:firstRow="1" w:lastRow="0" w:firstColumn="1" w:lastColumn="0" w:noHBand="0" w:noVBand="1"/>
       </w:tblPr>
       <w:tblGrid>
-        <w:gridCol w:w="4253"/>
-        <w:gridCol w:w="643"/>
-        <w:gridCol w:w="4130"/>
+        <w:gridCol w:w="4508"/>
+        <w:gridCol w:w="3567"/>
       </w:tblGrid>
       <w:tr>
+        <w:trPr>
+          <w:trHeight w:val="1550"/>
+        </w:trPr>
         <w:tc>
           <w:tcPr>
-            <w:tcW w:w="4253" w:type="dxa"/>
-            <w:tcBorders>
-              <w:top w:val="nil"/>
-              <w:bottom w:val="single" w:sz="4" w:space="0" w:color="auto"/>
-            </w:tcBorders>
-            <w:shd w:val="clear" w:color="auto" w:fill="F2F2F2" w:themeFill="background1" w:themeFillShade="F2"/>
+            <w:tcW w:w="4508" w:type="dxa"/>
           </w:tcPr>
-          <w:p>
-            <w:pPr>
-              <w:spacing w:after="120" w:line="240" w:lineRule="auto"/>
-              <w:rPr>
-                <w:rFonts w:ascii="Arial" w:hAnsi="Arial" w:cs="Arial"/>
-                <w:color w:val="F2F2F2" w:themeColor="background1" w:themeShade="F2"/>
-                <w:sz w:val="18"/>
-                <w:szCs w:val="20"/>
-              </w:rPr>
-            </w:pPr>
-          </w:p>
-          <w:p>
-            <w:pPr>
-              <w:spacing w:after="120" w:line="240" w:lineRule="auto"/>
-              <w:rPr>
-                <w:rFonts w:ascii="Arial" w:hAnsi="Arial" w:cs="Arial"/>
-                <w:color w:val="F2F2F2" w:themeColor="background1" w:themeShade="F2"/>
-                <w:sz w:val="18"/>
-                <w:szCs w:val="20"/>
-              </w:rPr>
-            </w:pPr>
-          </w:p>
-          <w:p>
-            <w:pPr>
-              <w:spacing w:after="120" w:line="240" w:lineRule="auto"/>
-              <w:rPr>
-                <w:rFonts w:ascii="Arial" w:hAnsi="Arial" w:cs="Arial"/>
-                <w:color w:val="F2F2F2" w:themeColor="background1" w:themeShade="F2"/>
-                <w:sz w:val="18"/>
-                <w:szCs w:val="20"/>
-              </w:rPr>
-            </w:pPr>
-            <w:r>
-              <w:rPr>
-                <w:rFonts w:ascii="Arial" w:hAnsi="Arial" w:cs="Arial"/>
-                <w:color w:val="F2F2F2" w:themeColor="background1" w:themeShade="F2"/>
-                <w:sz w:val="18"/>
-                <w:szCs w:val="20"/>
-              </w:rPr>
-              <w:t>\signature1\</w:t>
-            </w:r>
+          <w:tbl>
+            <w:tblPr>
+              <w:tblStyle w:val="TableGrid"/>
+              <w:tblW w:w="3147" w:type="dxa"/>
+              <w:tblBorders>
+                <w:top w:val="none" w:sz="0" w:space="0" w:color="auto"/>
+                <w:left w:val="none" w:sz="0" w:space="0" w:color="auto"/>
+                <w:bottom w:val="none" w:sz="0" w:space="0" w:color="auto"/>
+                <w:right w:val="none" w:sz="0" w:space="0" w:color="auto"/>
+                <w:insideH w:val="none" w:sz="0" w:space="0" w:color="auto"/>
+                <w:insideV w:val="none" w:sz="0" w:space="0" w:color="auto"/>
+              </w:tblBorders>
+              <w:tblLook w:val="04A0" w:firstRow="1" w:lastRow="0" w:firstColumn="1" w:lastColumn="0" w:noHBand="0" w:noVBand="1"/>
+            </w:tblPr>
+            <w:tblGrid>
+              <w:gridCol w:w="3147"/>
+            </w:tblGrid>
+            <w:tr>
+              <w:trPr>
+                <w:trHeight w:val="77"/>
+              </w:trPr>
+              <w:tc>
+                <w:tcPr>
+                  <w:tcW w:w="3147" w:type="dxa"/>
+                  <w:tcBorders>
+                    <w:bottom w:val="single" w:sz="4" w:space="0" w:color="auto"/>
+                  </w:tcBorders>
+                </w:tcPr>
+                <w:p>
+                  <w:pPr>
+                    <w:snapToGrid w:val="0"/>
+                    <w:spacing w:after="240" w:line="312" w:lineRule="auto"/>
+                    <w:jc w:val="both"/>
+                    <w:rPr>
+                      <w:rFonts w:ascii="Arial" w:eastAsia="Calibri" w:hAnsi="Arial" w:cs="Arial"/>
+                      <w:color w:val="000000" w:themeColor="text1"/>
+                      <w:sz w:val="20"/>
+                      <w:szCs w:val="20"/>
+                    </w:rPr>
+                  </w:pPr>
+                  <w:r>
+                    <w:rPr>
+                      <w:rFonts w:ascii="Arial" w:eastAsia="Calibri" w:hAnsi="Arial" w:cs="Arial"/>
+                      <w:color w:val="FFFFFF" w:themeColor="background1"/>
+                      <w:sz w:val="20"/>
+                      <w:szCs w:val="20"/>
+                    </w:rPr>
+                    <w:t>ignature1\</w:t>
+                  </w:r>
+                </w:p>
+              </w:tc>
+            </w:tr>
+            <w:tr>
+              <w:tc>
+                <w:tcPr>
+                  <w:tcW w:w="3147" w:type="dxa"/>
+                  <w:tcBorders>
+                    <w:top w:val="single" w:sz="4" w:space="0" w:color="auto"/>
+                  </w:tcBorders>
+                </w:tcPr>
+                <w:p>
+                  <w:pPr>
+                    <w:snapToGrid w:val="0"/>
+                    <w:spacing w:after="240" w:line="312" w:lineRule="auto"/>
+                    <w:jc w:val="both"/>
+                    <w:rPr>
+                      <w:rFonts w:ascii="Arial" w:eastAsia="Calibri" w:hAnsi="Arial" w:cs="Arial"/>
+                      <w:color w:val="000000" w:themeColor="text1"/>
+                      <w:sz w:val="20"/>
+                      <w:szCs w:val="20"/>
+                    </w:rPr>
+                  </w:pPr>
+                  <w:r>
+                    <w:rPr>
+                      <w:rFonts w:ascii="Arial" w:eastAsia="Calibri" w:hAnsi="Arial" w:cs="Arial"/>
+                      <w:color w:val="000000" w:themeColor="text1"/>
+                      <w:sz w:val="20"/>
+                      <w:szCs w:val="20"/>
+                    </w:rPr>
+                    <w:t>{{ guarantor_2_name }}</w:t>
+                  </w:r>
+                </w:p>
+              </w:tc>
+            </w:tr>
+          </w:tbl>
+          <w:p>
+            <w:pPr>
+              <w:snapToGrid w:val="0"/>
+              <w:spacing w:after="240" w:line="312" w:lineRule="auto"/>
+              <w:jc w:val="both"/>
+              <w:rPr>
+                <w:rFonts w:ascii="Arial" w:eastAsia="Calibri" w:hAnsi="Arial" w:cs="Arial"/>
+                <w:color w:val="000000" w:themeColor="text1"/>
+                <w:sz w:val="20"/>
+                <w:szCs w:val="20"/>
+              </w:rPr>
+            </w:pPr>
           </w:p>
         </w:tc>
         <w:tc>
           <w:tcPr>
-            <w:tcW w:w="643" w:type="dxa"/>
+            <w:tcW w:w="3567" w:type="dxa"/>
           </w:tcPr>
-          <w:p>
-            <w:pPr>
-              <w:spacing w:after="120" w:line="240" w:lineRule="auto"/>
-              <w:rPr>
-                <w:rFonts w:ascii="Arial" w:hAnsi="Arial" w:cs="Arial"/>
-                <w:color w:val="F2F2F2" w:themeColor="background1" w:themeShade="F2"/>
-                <w:sz w:val="18"/>
+          <w:tbl>
+            <w:tblPr>
+              <w:tblStyle w:val="TableGrid"/>
+              <w:tblW w:w="0" w:type="auto"/>
+              <w:tblBorders>
+                <w:top w:val="none" w:sz="0" w:space="0" w:color="auto"/>
+                <w:left w:val="none" w:sz="0" w:space="0" w:color="auto"/>
+                <w:bottom w:val="none" w:sz="0" w:space="0" w:color="auto"/>
+                <w:right w:val="none" w:sz="0" w:space="0" w:color="auto"/>
+                <w:insideH w:val="none" w:sz="0" w:space="0" w:color="auto"/>
+                <w:insideV w:val="none" w:sz="0" w:space="0" w:color="auto"/>
+              </w:tblBorders>
+              <w:tblLook w:val="04A0" w:firstRow="1" w:lastRow="0" w:firstColumn="1" w:lastColumn="0" w:noHBand="0" w:noVBand="1"/>
+            </w:tblPr>
+            <w:tblGrid>
+              <w:gridCol w:w="3341"/>
+            </w:tblGrid>
+            <w:tr>
+              <w:tc>
+                <w:tcPr>
+                  <w:tcW w:w="3341" w:type="dxa"/>
+                </w:tcPr>
+                <w:p>
+                  <w:pPr>
+                    <w:snapToGrid w:val="0"/>
+                    <w:spacing w:after="240" w:line="312" w:lineRule="auto"/>
+                    <w:jc w:val="both"/>
+                    <w:rPr>
+                      <w:rFonts w:ascii="Arial" w:eastAsia="Calibri" w:hAnsi="Arial" w:cs="Arial"/>
+                      <w:color w:val="000000" w:themeColor="text1"/>
+                      <w:sz w:val="20"/>
+                      <w:szCs w:val="20"/>
+                    </w:rPr>
+                  </w:pPr>
+                  <w:r>
+                    <w:rPr>
+                      <w:rFonts w:ascii="Arial" w:eastAsia="Calibri" w:hAnsi="Arial" w:cs="Arial"/>
+                      <w:color w:val="000000" w:themeColor="text1"/>
+                      <w:sz w:val="20"/>
+                      <w:szCs w:val="20"/>
+                    </w:rPr>
+                    <w:t>{%tr if guarantor_3_name %}</w:t>
+                  </w:r>
+                </w:p>
+              </w:tc>
+            </w:tr>
+            <w:tr>
+              <w:tc>
+                <w:tcPr>
+                  <w:tcW w:w="3341" w:type="dxa"/>
+                  <w:tcBorders>
+                    <w:bottom w:val="single" w:sz="4" w:space="0" w:color="auto"/>
+                  </w:tcBorders>
+                </w:tcPr>
+                <w:p>
+                  <w:pPr>
+                    <w:snapToGrid w:val="0"/>
+                    <w:spacing w:after="240" w:line="312" w:lineRule="auto"/>
+                    <w:jc w:val="both"/>
+                    <w:rPr>
+                      <w:rFonts w:ascii="Arial" w:eastAsia="Calibri" w:hAnsi="Arial" w:cs="Arial"/>
+                      <w:color w:val="000000" w:themeColor="text1"/>
+                      <w:sz w:val="20"/>
+                      <w:szCs w:val="20"/>
+                    </w:rPr>
+                  </w:pPr>
+                  <w:r>
+                    <w:rPr>
+                      <w:rFonts w:ascii="Arial" w:eastAsia="Calibri" w:hAnsi="Arial" w:cs="Arial"/>
+                      <w:color w:val="FFFFFF" w:themeColor="background1"/>
+                      <w:sz w:val="20"/>
+                      <w:szCs w:val="20"/>
+                    </w:rPr>
+                    <w:t>\signature2\</w:t>
+                  </w:r>
+                </w:p>
+              </w:tc>
+            </w:tr>
+            <w:tr>
+              <w:tc>
+                <w:tcPr>
+                  <w:tcW w:w="3341" w:type="dxa"/>
+                  <w:tcBorders>
+                    <w:top w:val="single" w:sz="4" w:space="0" w:color="auto"/>
+                  </w:tcBorders>
+                </w:tcPr>
+                <w:p>
+                  <w:pPr>
+                    <w:snapToGrid w:val="0"/>
+                    <w:spacing w:after="240" w:line="312" w:lineRule="auto"/>
+                    <w:jc w:val="both"/>
+                    <w:rPr>
+                      <w:rFonts w:ascii="Arial" w:eastAsia="Calibri" w:hAnsi="Arial" w:cs="Arial"/>
+                      <w:color w:val="000000" w:themeColor="text1"/>
+                      <w:sz w:val="20"/>
+                      <w:szCs w:val="20"/>
+                    </w:rPr>
+                  </w:pPr>
+                  <w:r>
+                    <w:rPr>
+                      <w:rFonts w:ascii="Arial" w:eastAsia="Calibri" w:hAnsi="Arial" w:cs="Arial"/>
+                      <w:color w:val="000000" w:themeColor="text1"/>
+                      <w:sz w:val="20"/>
+                      <w:szCs w:val="20"/>
+                    </w:rPr>
+                    <w:t>{{ guarantor_3_name }}</w:t>
+                  </w:r>
+                </w:p>
+              </w:tc>
+            </w:tr>
+            <w:tr>
+              <w:tc>
+                <w:tcPr>
+                  <w:tcW w:w="3341" w:type="dxa"/>
+                </w:tcPr>
+                <w:p>
+                  <w:pPr>
+                    <w:snapToGrid w:val="0"/>
+                    <w:spacing w:after="240" w:line="312" w:lineRule="auto"/>
+                    <w:jc w:val="both"/>
+                    <w:rPr>
+                      <w:rFonts w:ascii="Arial" w:eastAsia="Calibri" w:hAnsi="Arial" w:cs="Arial"/>
+                      <w:color w:val="000000" w:themeColor="text1"/>
+                      <w:sz w:val="20"/>
+                      <w:szCs w:val="20"/>
+                    </w:rPr>
+                  </w:pPr>
+                  <w:r>
+                    <w:rPr>
+                      <w:rFonts w:ascii="Arial" w:eastAsia="Calibri" w:hAnsi="Arial" w:cs="Arial"/>
+                      <w:color w:val="000000" w:themeColor="text1"/>
+                      <w:sz w:val="20"/>
+                      <w:szCs w:val="20"/>
+                    </w:rPr>
+                    <w:t>{%tr endif %}</w:t>
+                  </w:r>
+                </w:p>
+              </w:tc>
+            </w:tr>
+          </w:tbl>
+          <w:p>
+            <w:pPr>
+              <w:snapToGrid w:val="0"/>
+              <w:spacing w:after="240" w:line="312" w:lineRule="auto"/>
+              <w:jc w:val="both"/>
+              <w:rPr>
+                <w:rFonts w:ascii="Arial" w:eastAsia="Calibri" w:hAnsi="Arial" w:cs="Arial"/>
+                <w:color w:val="000000" w:themeColor="text1"/>
+                <w:sz w:val="20"/>
+                <w:szCs w:val="20"/>
+              </w:rPr>
+            </w:pPr>
+          </w:p>
+        </w:tc>
+      </w:tr>
+      <w:tr>
+        <w:trPr>
+          <w:trHeight w:val="1550"/>
+        </w:trPr>
+        <w:tc>
+          <w:tcPr>
+            <w:tcW w:w="4508" w:type="dxa"/>
+          </w:tcPr>
+          <w:tbl>
+            <w:tblPr>
+              <w:tblStyle w:val="TableGrid"/>
+              <w:tblW w:w="0" w:type="auto"/>
+              <w:tblBorders>
+                <w:top w:val="none" w:sz="0" w:space="0" w:color="auto"/>
+                <w:left w:val="none" w:sz="0" w:space="0" w:color="auto"/>
+                <w:bottom w:val="none" w:sz="0" w:space="0" w:color="auto"/>
+                <w:right w:val="none" w:sz="0" w:space="0" w:color="auto"/>
+                <w:insideH w:val="none" w:sz="0" w:space="0" w:color="auto"/>
+                <w:insideV w:val="none" w:sz="0" w:space="0" w:color="auto"/>
+              </w:tblBorders>
+              <w:tblLook w:val="04A0" w:firstRow="1" w:lastRow="0" w:firstColumn="1" w:lastColumn="0" w:noHBand="0" w:noVBand="1"/>
+            </w:tblPr>
+            <w:tblGrid>
+              <w:gridCol w:w="3341"/>
+            </w:tblGrid>
+            <w:tr>
+              <w:tc>
+                <w:tcPr>
+                  <w:tcW w:w="3341" w:type="dxa"/>
+                </w:tcPr>
+                <w:p>
+                  <w:pPr>
+                    <w:snapToGrid w:val="0"/>
+                    <w:spacing w:after="240" w:line="312" w:lineRule="auto"/>
+                    <w:jc w:val="both"/>
+                    <w:rPr>
+                      <w:rFonts w:ascii="Arial" w:eastAsia="Calibri" w:hAnsi="Arial" w:cs="Arial"/>
+                      <w:color w:val="000000" w:themeColor="text1"/>
+                      <w:sz w:val="20"/>
+                      <w:szCs w:val="20"/>
+                    </w:rPr>
+                  </w:pPr>
+                  <w:r>
+                    <w:rPr>
+                      <w:rFonts w:ascii="Arial" w:eastAsia="Calibri" w:hAnsi="Arial" w:cs="Arial"/>
+                      <w:color w:val="000000" w:themeColor="text1"/>
+                      <w:sz w:val="20"/>
+                      <w:szCs w:val="20"/>
+                    </w:rPr>
+                    <w:t>{%tr if guarantor_</w:t>
+                  </w:r>
+                  <w:r>
+                    <w:rPr>
+                      <w:rFonts w:ascii="Arial" w:eastAsia="Calibri" w:hAnsi="Arial" w:cs="Arial"/>
+                      <w:color w:val="000000" w:themeColor="text1"/>
+                      <w:sz w:val="20"/>
+                      <w:szCs w:val="20"/>
+                    </w:rPr>
+                    <w:t>4</w:t>
+                  </w:r>
+                  <w:r>
+                    <w:rPr>
+                      <w:rFonts w:ascii="Arial" w:eastAsia="Calibri" w:hAnsi="Arial" w:cs="Arial"/>
+                      <w:color w:val="000000" w:themeColor="text1"/>
+                      <w:sz w:val="20"/>
+                      <w:szCs w:val="20"/>
+                    </w:rPr>
+                    <w:t>_name %}</w:t>
+                  </w:r>
+                </w:p>
+              </w:tc>
+            </w:tr>
+            <w:tr>
+              <w:tc>
+                <w:tcPr>
+                  <w:tcW w:w="3341" w:type="dxa"/>
+                  <w:tcBorders>
+                    <w:bottom w:val="single" w:sz="4" w:space="0" w:color="auto"/>
+                  </w:tcBorders>
+                </w:tcPr>
+                <w:p>
+                  <w:pPr>
+                    <w:snapToGrid w:val="0"/>
+                    <w:spacing w:after="240" w:line="312" w:lineRule="auto"/>
+                    <w:jc w:val="both"/>
+                    <w:rPr>
+                      <w:rFonts w:ascii="Arial" w:eastAsia="Calibri" w:hAnsi="Arial" w:cs="Arial"/>
+                      <w:color w:val="000000" w:themeColor="text1"/>
+                      <w:sz w:val="20"/>
+                      <w:szCs w:val="20"/>
+                    </w:rPr>
+                  </w:pPr>
+                  <w:r>
+                    <w:rPr>
+                      <w:rFonts w:ascii="Arial" w:eastAsia="Calibri" w:hAnsi="Arial" w:cs="Arial"/>
+                      <w:color w:val="FFFFFF" w:themeColor="background1"/>
+                      <w:sz w:val="20"/>
+                      <w:szCs w:val="20"/>
+                    </w:rPr>
+                    <w:t>\signature3\</w:t>
+                  </w:r>
+                </w:p>
+              </w:tc>
+            </w:tr>
+            <w:tr>
+              <w:tc>
+                <w:tcPr>
+                  <w:tcW w:w="3341" w:type="dxa"/>
+                  <w:tcBorders>
+                    <w:top w:val="single" w:sz="4" w:space="0" w:color="auto"/>
+                  </w:tcBorders>
+                </w:tcPr>
+                <w:p>
+                  <w:pPr>
+                    <w:snapToGrid w:val="0"/>
+                    <w:spacing w:after="240" w:line="312" w:lineRule="auto"/>
+                    <w:jc w:val="both"/>
+                    <w:rPr>
+                      <w:rFonts w:ascii="Arial" w:eastAsia="Calibri" w:hAnsi="Arial" w:cs="Arial"/>
+                      <w:color w:val="000000" w:themeColor="text1"/>
+                      <w:sz w:val="20"/>
+                      <w:szCs w:val="20"/>
+                    </w:rPr>
+                  </w:pPr>
+                  <w:r>
+                    <w:rPr>
+                      <w:rFonts w:ascii="Arial" w:eastAsia="Calibri" w:hAnsi="Arial" w:cs="Arial"/>
+                      <w:color w:val="000000" w:themeColor="text1"/>
+                      <w:sz w:val="20"/>
+                      <w:szCs w:val="20"/>
+                    </w:rPr>
+                    <w:t>{{ guarantor_</w:t>
+                  </w:r>
+                  <w:r>
+                    <w:rPr>
+                      <w:rFonts w:ascii="Arial" w:eastAsia="Calibri" w:hAnsi="Arial" w:cs="Arial"/>
+                      <w:color w:val="000000" w:themeColor="text1"/>
+                      <w:sz w:val="20"/>
+                      <w:szCs w:val="20"/>
+                    </w:rPr>
+                    <w:t>4</w:t>
+                  </w:r>
+                  <w:r>
+                    <w:rPr>
+                      <w:rFonts w:ascii="Arial" w:eastAsia="Calibri" w:hAnsi="Arial" w:cs="Arial"/>
+                      <w:color w:val="000000" w:themeColor="text1"/>
+                      <w:sz w:val="20"/>
+                      <w:szCs w:val="20"/>
+                    </w:rPr>
+                    <w:t>_name }}</w:t>
+                  </w:r>
+                </w:p>
+              </w:tc>
+            </w:tr>
+            <w:tr>
+              <w:tc>
+                <w:tcPr>
+                  <w:tcW w:w="3341" w:type="dxa"/>
+                </w:tcPr>
+                <w:p>
+                  <w:pPr>
+                    <w:snapToGrid w:val="0"/>
+                    <w:spacing w:after="240" w:line="312" w:lineRule="auto"/>
+                    <w:jc w:val="both"/>
+                    <w:rPr>
+                      <w:rFonts w:ascii="Arial" w:eastAsia="Calibri" w:hAnsi="Arial" w:cs="Arial"/>
+                      <w:color w:val="000000" w:themeColor="text1"/>
+                      <w:sz w:val="20"/>
+                      <w:szCs w:val="20"/>
+                    </w:rPr>
+                  </w:pPr>
+                  <w:r>
+                    <w:rPr>
+                      <w:rFonts w:ascii="Arial" w:eastAsia="Calibri" w:hAnsi="Arial" w:cs="Arial"/>
+                      <w:color w:val="000000" w:themeColor="text1"/>
+                      <w:sz w:val="20"/>
+                      <w:szCs w:val="20"/>
+                    </w:rPr>
+                    <w:t>{%tr endif %}</w:t>
+                  </w:r>
+                </w:p>
+              </w:tc>
+            </w:tr>
+          </w:tbl>
+          <w:p>
+            <w:pPr>
+              <w:snapToGrid w:val="0"/>
+              <w:spacing w:after="240" w:line="312" w:lineRule="auto"/>
+              <w:jc w:val="both"/>
+              <w:rPr>
+                <w:rFonts w:ascii="Arial" w:eastAsia="Calibri" w:hAnsi="Arial" w:cs="Arial"/>
+                <w:color w:val="000000" w:themeColor="text1"/>
+                <w:sz w:val="20"/>
                 <w:szCs w:val="20"/>
               </w:rPr>
             </w:pPr>
@@ -4796,204 +6092,615 @@
         </w:tc>
         <w:tc>
           <w:tcPr>
-            <w:tcW w:w="4130" w:type="dxa"/>
-            <w:tcBorders>
-              <w:top w:val="nil"/>
-              <w:bottom w:val="single" w:sz="4" w:space="0" w:color="auto"/>
-            </w:tcBorders>
-            <w:shd w:val="clear" w:color="auto" w:fill="F2F2F2" w:themeFill="background1" w:themeFillShade="F2"/>
+            <w:tcW w:w="3567" w:type="dxa"/>
           </w:tcPr>
-          <w:p>
-            <w:pPr>
-              <w:spacing w:after="120" w:line="240" w:lineRule="auto"/>
-              <w:rPr>
-                <w:rFonts w:ascii="Arial" w:hAnsi="Arial" w:cs="Arial"/>
-                <w:color w:val="F2F2F2" w:themeColor="background1" w:themeShade="F2"/>
-                <w:sz w:val="18"/>
-                <w:szCs w:val="20"/>
-              </w:rPr>
-            </w:pPr>
-          </w:p>
-          <w:p>
-            <w:pPr>
-              <w:spacing w:after="120" w:line="240" w:lineRule="auto"/>
-              <w:rPr>
-                <w:rFonts w:ascii="Arial" w:hAnsi="Arial" w:cs="Arial"/>
-                <w:color w:val="F2F2F2" w:themeColor="background1" w:themeShade="F2"/>
-                <w:sz w:val="18"/>
-                <w:szCs w:val="20"/>
-              </w:rPr>
-            </w:pPr>
-          </w:p>
-          <w:p>
-            <w:pPr>
-              <w:spacing w:after="120" w:line="240" w:lineRule="auto"/>
-              <w:rPr>
-                <w:rFonts w:ascii="Arial" w:hAnsi="Arial" w:cs="Arial"/>
-                <w:color w:val="F2F2F2" w:themeColor="background1" w:themeShade="F2"/>
-                <w:sz w:val="18"/>
-                <w:szCs w:val="20"/>
-              </w:rPr>
-            </w:pPr>
-            <w:r>
-              <w:rPr>
-                <w:rFonts w:ascii="Arial" w:hAnsi="Arial" w:cs="Arial"/>
-                <w:color w:val="F2F2F2" w:themeColor="background1" w:themeShade="F2"/>
-                <w:sz w:val="18"/>
-                <w:szCs w:val="20"/>
-              </w:rPr>
-              <w:t>\signature2\</w:t>
-            </w:r>
+          <w:tbl>
+            <w:tblPr>
+              <w:tblStyle w:val="TableGrid"/>
+              <w:tblW w:w="0" w:type="auto"/>
+              <w:tblBorders>
+                <w:top w:val="none" w:sz="0" w:space="0" w:color="auto"/>
+                <w:left w:val="none" w:sz="0" w:space="0" w:color="auto"/>
+                <w:bottom w:val="none" w:sz="0" w:space="0" w:color="auto"/>
+                <w:right w:val="none" w:sz="0" w:space="0" w:color="auto"/>
+                <w:insideH w:val="none" w:sz="0" w:space="0" w:color="auto"/>
+                <w:insideV w:val="none" w:sz="0" w:space="0" w:color="auto"/>
+              </w:tblBorders>
+              <w:tblLook w:val="04A0" w:firstRow="1" w:lastRow="0" w:firstColumn="1" w:lastColumn="0" w:noHBand="0" w:noVBand="1"/>
+            </w:tblPr>
+            <w:tblGrid>
+              <w:gridCol w:w="3341"/>
+            </w:tblGrid>
+            <w:tr>
+              <w:tc>
+                <w:tcPr>
+                  <w:tcW w:w="3341" w:type="dxa"/>
+                </w:tcPr>
+                <w:p>
+                  <w:pPr>
+                    <w:snapToGrid w:val="0"/>
+                    <w:spacing w:after="240" w:line="312" w:lineRule="auto"/>
+                    <w:jc w:val="both"/>
+                    <w:rPr>
+                      <w:rFonts w:ascii="Arial" w:eastAsia="Calibri" w:hAnsi="Arial" w:cs="Arial"/>
+                      <w:color w:val="000000" w:themeColor="text1"/>
+                      <w:sz w:val="20"/>
+                      <w:szCs w:val="20"/>
+                    </w:rPr>
+                  </w:pPr>
+                  <w:r>
+                    <w:rPr>
+                      <w:rFonts w:ascii="Arial" w:eastAsia="Calibri" w:hAnsi="Arial" w:cs="Arial"/>
+                      <w:color w:val="000000" w:themeColor="text1"/>
+                      <w:sz w:val="20"/>
+                      <w:szCs w:val="20"/>
+                    </w:rPr>
+                    <w:t>{%tr if guarantor_</w:t>
+                  </w:r>
+                  <w:r>
+                    <w:rPr>
+                      <w:rFonts w:ascii="Arial" w:eastAsia="Calibri" w:hAnsi="Arial" w:cs="Arial"/>
+                      <w:color w:val="000000" w:themeColor="text1"/>
+                      <w:sz w:val="20"/>
+                      <w:szCs w:val="20"/>
+                    </w:rPr>
+                    <w:t>5</w:t>
+                  </w:r>
+                  <w:r>
+                    <w:rPr>
+                      <w:rFonts w:ascii="Arial" w:eastAsia="Calibri" w:hAnsi="Arial" w:cs="Arial"/>
+                      <w:color w:val="000000" w:themeColor="text1"/>
+                      <w:sz w:val="20"/>
+                      <w:szCs w:val="20"/>
+                    </w:rPr>
+                    <w:t>_name %}</w:t>
+                  </w:r>
+                </w:p>
+              </w:tc>
+            </w:tr>
+            <w:tr>
+              <w:tc>
+                <w:tcPr>
+                  <w:tcW w:w="3341" w:type="dxa"/>
+                  <w:tcBorders>
+                    <w:bottom w:val="single" w:sz="4" w:space="0" w:color="auto"/>
+                  </w:tcBorders>
+                </w:tcPr>
+                <w:p>
+                  <w:pPr>
+                    <w:snapToGrid w:val="0"/>
+                    <w:spacing w:after="240" w:line="312" w:lineRule="auto"/>
+                    <w:jc w:val="both"/>
+                    <w:rPr>
+                      <w:rFonts w:ascii="Arial" w:eastAsia="Calibri" w:hAnsi="Arial" w:cs="Arial"/>
+                      <w:color w:val="000000" w:themeColor="text1"/>
+                      <w:sz w:val="20"/>
+                      <w:szCs w:val="20"/>
+                    </w:rPr>
+                  </w:pPr>
+                  <w:r>
+                    <w:rPr>
+                      <w:rFonts w:ascii="Arial" w:eastAsia="Calibri" w:hAnsi="Arial" w:cs="Arial"/>
+                      <w:color w:val="FFFFFF" w:themeColor="background1"/>
+                      <w:sz w:val="20"/>
+                      <w:szCs w:val="20"/>
+                    </w:rPr>
+                    <w:t>\signature4\</w:t>
+                  </w:r>
+                </w:p>
+              </w:tc>
+            </w:tr>
+            <w:tr>
+              <w:tc>
+                <w:tcPr>
+                  <w:tcW w:w="3341" w:type="dxa"/>
+                  <w:tcBorders>
+                    <w:top w:val="single" w:sz="4" w:space="0" w:color="auto"/>
+                  </w:tcBorders>
+                </w:tcPr>
+                <w:p>
+                  <w:pPr>
+                    <w:snapToGrid w:val="0"/>
+                    <w:spacing w:after="240" w:line="312" w:lineRule="auto"/>
+                    <w:jc w:val="both"/>
+                    <w:rPr>
+                      <w:rFonts w:ascii="Arial" w:eastAsia="Calibri" w:hAnsi="Arial" w:cs="Arial"/>
+                      <w:color w:val="000000" w:themeColor="text1"/>
+                      <w:sz w:val="20"/>
+                      <w:szCs w:val="20"/>
+                    </w:rPr>
+                  </w:pPr>
+                  <w:r>
+                    <w:rPr>
+                      <w:rFonts w:ascii="Arial" w:eastAsia="Calibri" w:hAnsi="Arial" w:cs="Arial"/>
+                      <w:color w:val="000000" w:themeColor="text1"/>
+                      <w:sz w:val="20"/>
+                      <w:szCs w:val="20"/>
+                    </w:rPr>
+                    <w:t>{{ guarantor_</w:t>
+                  </w:r>
+                  <w:r>
+                    <w:rPr>
+                      <w:rFonts w:ascii="Arial" w:eastAsia="Calibri" w:hAnsi="Arial" w:cs="Arial"/>
+                      <w:color w:val="000000" w:themeColor="text1"/>
+                      <w:sz w:val="20"/>
+                      <w:szCs w:val="20"/>
+                    </w:rPr>
+                    <w:t>5</w:t>
+                  </w:r>
+                  <w:r>
+                    <w:rPr>
+                      <w:rFonts w:ascii="Arial" w:eastAsia="Calibri" w:hAnsi="Arial" w:cs="Arial"/>
+                      <w:color w:val="000000" w:themeColor="text1"/>
+                      <w:sz w:val="20"/>
+                      <w:szCs w:val="20"/>
+                    </w:rPr>
+                    <w:t>_name }}</w:t>
+                  </w:r>
+                </w:p>
+              </w:tc>
+            </w:tr>
+            <w:tr>
+              <w:tc>
+                <w:tcPr>
+                  <w:tcW w:w="3341" w:type="dxa"/>
+                </w:tcPr>
+                <w:p>
+                  <w:pPr>
+                    <w:snapToGrid w:val="0"/>
+                    <w:spacing w:after="240" w:line="312" w:lineRule="auto"/>
+                    <w:jc w:val="both"/>
+                    <w:rPr>
+                      <w:rFonts w:ascii="Arial" w:eastAsia="Calibri" w:hAnsi="Arial" w:cs="Arial"/>
+                      <w:color w:val="000000" w:themeColor="text1"/>
+                      <w:sz w:val="20"/>
+                      <w:szCs w:val="20"/>
+                    </w:rPr>
+                  </w:pPr>
+                  <w:r>
+                    <w:rPr>
+                      <w:rFonts w:ascii="Arial" w:eastAsia="Calibri" w:hAnsi="Arial" w:cs="Arial"/>
+                      <w:color w:val="000000" w:themeColor="text1"/>
+                      <w:sz w:val="20"/>
+                      <w:szCs w:val="20"/>
+                    </w:rPr>
+                    <w:t>{%tr endif %}</w:t>
+                  </w:r>
+                </w:p>
+              </w:tc>
+            </w:tr>
+          </w:tbl>
+          <w:p>
+            <w:pPr>
+              <w:snapToGrid w:val="0"/>
+              <w:spacing w:after="240" w:line="312" w:lineRule="auto"/>
+              <w:jc w:val="both"/>
+              <w:rPr>
+                <w:rFonts w:ascii="Arial" w:eastAsia="Calibri" w:hAnsi="Arial" w:cs="Arial"/>
+                <w:color w:val="000000" w:themeColor="text1"/>
+                <w:sz w:val="20"/>
+                <w:szCs w:val="20"/>
+              </w:rPr>
+            </w:pPr>
           </w:p>
         </w:tc>
       </w:tr>
       <w:tr>
+        <w:trPr>
+          <w:trHeight w:val="1550"/>
+        </w:trPr>
         <w:tc>
           <w:tcPr>
-            <w:tcW w:w="4253" w:type="dxa"/>
-            <w:tcBorders>
-              <w:top w:val="single" w:sz="4" w:space="0" w:color="auto"/>
-            </w:tcBorders>
-            <w:hideMark/>
+            <w:tcW w:w="4508" w:type="dxa"/>
           </w:tcPr>
-          <w:p>
-            <w:pPr>
-              <w:rPr>
-                <w:rFonts w:ascii="Arial" w:hAnsi="Arial" w:cs="Arial"/>
-                <w:b/>
-                <w:sz w:val="20"/>
-                <w:szCs w:val="20"/>
-              </w:rPr>
-            </w:pPr>
-            <w:r>
-              <w:rPr>
-                <w:rFonts w:ascii="Arial" w:hAnsi="Arial" w:cs="Arial"/>
-                <w:b/>
-                <w:bCs/>
-                <w:noProof/>
-                <w:sz w:val="20"/>
-                <w:szCs w:val="20"/>
-              </w:rPr>
-              <w:lastRenderedPageBreak/>
-              <w:t>&lt;&lt;Guarantor2 Fullname&gt;&gt;</w:t>
-            </w:r>
-            <w:r>
-              <w:rPr>
-                <w:rFonts w:ascii="Arial" w:hAnsi="Arial" w:cs="Arial"/>
-                <w:b/>
-                <w:sz w:val="20"/>
-                <w:szCs w:val="20"/>
-              </w:rPr>
-              <w:t xml:space="preserve">  </w:t>
-            </w:r>
-            <w:r>
-              <w:rPr>
-                <w:rFonts w:ascii="Arial" w:hAnsi="Arial" w:cs="Arial"/>
-                <w:b/>
-                <w:sz w:val="20"/>
-                <w:szCs w:val="20"/>
-              </w:rPr>
-              <w:fldChar w:fldCharType="begin"/>
-            </w:r>
-            <w:r>
-              <w:rPr>
-                <w:rFonts w:ascii="Arial" w:hAnsi="Arial" w:cs="Arial"/>
-                <w:b/>
-                <w:sz w:val="20"/>
-                <w:szCs w:val="20"/>
-              </w:rPr>
-              <w:instrText xml:space="preserve"> DOCVARIABLE  Borrower1 </w:instrText>
-            </w:r>
-            <w:r>
-              <w:rPr>
-                <w:rFonts w:ascii="Arial" w:hAnsi="Arial" w:cs="Arial"/>
-                <w:b/>
-                <w:sz w:val="20"/>
-                <w:szCs w:val="20"/>
-              </w:rPr>
-              <w:fldChar w:fldCharType="end"/>
-            </w:r>
+          <w:tbl>
+            <w:tblPr>
+              <w:tblStyle w:val="TableGrid"/>
+              <w:tblW w:w="0" w:type="auto"/>
+              <w:tblBorders>
+                <w:top w:val="none" w:sz="0" w:space="0" w:color="auto"/>
+                <w:left w:val="none" w:sz="0" w:space="0" w:color="auto"/>
+                <w:bottom w:val="none" w:sz="0" w:space="0" w:color="auto"/>
+                <w:right w:val="none" w:sz="0" w:space="0" w:color="auto"/>
+                <w:insideH w:val="none" w:sz="0" w:space="0" w:color="auto"/>
+                <w:insideV w:val="none" w:sz="0" w:space="0" w:color="auto"/>
+              </w:tblBorders>
+              <w:tblLook w:val="04A0" w:firstRow="1" w:lastRow="0" w:firstColumn="1" w:lastColumn="0" w:noHBand="0" w:noVBand="1"/>
+            </w:tblPr>
+            <w:tblGrid>
+              <w:gridCol w:w="3341"/>
+            </w:tblGrid>
+            <w:tr>
+              <w:tc>
+                <w:tcPr>
+                  <w:tcW w:w="3341" w:type="dxa"/>
+                </w:tcPr>
+                <w:p>
+                  <w:pPr>
+                    <w:snapToGrid w:val="0"/>
+                    <w:spacing w:after="240" w:line="312" w:lineRule="auto"/>
+                    <w:jc w:val="both"/>
+                    <w:rPr>
+                      <w:rFonts w:ascii="Arial" w:eastAsia="Calibri" w:hAnsi="Arial" w:cs="Arial"/>
+                      <w:color w:val="000000" w:themeColor="text1"/>
+                      <w:sz w:val="20"/>
+                      <w:szCs w:val="20"/>
+                    </w:rPr>
+                  </w:pPr>
+                  <w:r>
+                    <w:rPr>
+                      <w:rFonts w:ascii="Arial" w:eastAsia="Calibri" w:hAnsi="Arial" w:cs="Arial"/>
+                      <w:color w:val="000000" w:themeColor="text1"/>
+                      <w:sz w:val="20"/>
+                      <w:szCs w:val="20"/>
+                    </w:rPr>
+                    <w:t>{%tr if guarantor_</w:t>
+                  </w:r>
+                  <w:r>
+                    <w:rPr>
+                      <w:rFonts w:ascii="Arial" w:eastAsia="Calibri" w:hAnsi="Arial" w:cs="Arial"/>
+                      <w:color w:val="000000" w:themeColor="text1"/>
+                      <w:sz w:val="20"/>
+                      <w:szCs w:val="20"/>
+                    </w:rPr>
+                    <w:t>6</w:t>
+                  </w:r>
+                  <w:r>
+                    <w:rPr>
+                      <w:rFonts w:ascii="Arial" w:eastAsia="Calibri" w:hAnsi="Arial" w:cs="Arial"/>
+                      <w:color w:val="000000" w:themeColor="text1"/>
+                      <w:sz w:val="20"/>
+                      <w:szCs w:val="20"/>
+                    </w:rPr>
+                    <w:t>_name %}</w:t>
+                  </w:r>
+                </w:p>
+              </w:tc>
+            </w:tr>
+            <w:tr>
+              <w:tc>
+                <w:tcPr>
+                  <w:tcW w:w="3341" w:type="dxa"/>
+                  <w:tcBorders>
+                    <w:bottom w:val="single" w:sz="4" w:space="0" w:color="auto"/>
+                  </w:tcBorders>
+                </w:tcPr>
+                <w:p>
+                  <w:pPr>
+                    <w:snapToGrid w:val="0"/>
+                    <w:spacing w:after="240" w:line="312" w:lineRule="auto"/>
+                    <w:jc w:val="both"/>
+                    <w:rPr>
+                      <w:rFonts w:ascii="Arial" w:eastAsia="Calibri" w:hAnsi="Arial" w:cs="Arial"/>
+                      <w:color w:val="000000" w:themeColor="text1"/>
+                      <w:sz w:val="20"/>
+                      <w:szCs w:val="20"/>
+                    </w:rPr>
+                  </w:pPr>
+                  <w:r>
+                    <w:rPr>
+                      <w:rFonts w:ascii="Arial" w:eastAsia="Calibri" w:hAnsi="Arial" w:cs="Arial"/>
+                      <w:color w:val="FFFFFF" w:themeColor="background1"/>
+                      <w:sz w:val="20"/>
+                      <w:szCs w:val="20"/>
+                    </w:rPr>
+                    <w:t>\signature5\</w:t>
+                  </w:r>
+                </w:p>
+              </w:tc>
+            </w:tr>
+            <w:tr>
+              <w:tc>
+                <w:tcPr>
+                  <w:tcW w:w="3341" w:type="dxa"/>
+                  <w:tcBorders>
+                    <w:top w:val="single" w:sz="4" w:space="0" w:color="auto"/>
+                  </w:tcBorders>
+                </w:tcPr>
+                <w:p>
+                  <w:pPr>
+                    <w:snapToGrid w:val="0"/>
+                    <w:spacing w:after="240" w:line="312" w:lineRule="auto"/>
+                    <w:jc w:val="both"/>
+                    <w:rPr>
+                      <w:rFonts w:ascii="Arial" w:eastAsia="Calibri" w:hAnsi="Arial" w:cs="Arial"/>
+                      <w:color w:val="000000" w:themeColor="text1"/>
+                      <w:sz w:val="20"/>
+                      <w:szCs w:val="20"/>
+                    </w:rPr>
+                  </w:pPr>
+                  <w:r>
+                    <w:rPr>
+                      <w:rFonts w:ascii="Arial" w:eastAsia="Calibri" w:hAnsi="Arial" w:cs="Arial"/>
+                      <w:color w:val="000000" w:themeColor="text1"/>
+                      <w:sz w:val="20"/>
+                      <w:szCs w:val="20"/>
+                    </w:rPr>
+                    <w:t>{{ guarantor_</w:t>
+                  </w:r>
+                  <w:r>
+                    <w:rPr>
+                      <w:rFonts w:ascii="Arial" w:eastAsia="Calibri" w:hAnsi="Arial" w:cs="Arial"/>
+                      <w:color w:val="000000" w:themeColor="text1"/>
+                      <w:sz w:val="20"/>
+                      <w:szCs w:val="20"/>
+                    </w:rPr>
+                    <w:t>6</w:t>
+                  </w:r>
+                  <w:r>
+                    <w:rPr>
+                      <w:rFonts w:ascii="Arial" w:eastAsia="Calibri" w:hAnsi="Arial" w:cs="Arial"/>
+                      <w:color w:val="000000" w:themeColor="text1"/>
+                      <w:sz w:val="20"/>
+                      <w:szCs w:val="20"/>
+                    </w:rPr>
+                    <w:t>_name }}</w:t>
+                  </w:r>
+                </w:p>
+              </w:tc>
+            </w:tr>
+            <w:tr>
+              <w:tc>
+                <w:tcPr>
+                  <w:tcW w:w="3341" w:type="dxa"/>
+                </w:tcPr>
+                <w:p>
+                  <w:pPr>
+                    <w:snapToGrid w:val="0"/>
+                    <w:spacing w:after="240" w:line="312" w:lineRule="auto"/>
+                    <w:jc w:val="both"/>
+                    <w:rPr>
+                      <w:rFonts w:ascii="Arial" w:eastAsia="Calibri" w:hAnsi="Arial" w:cs="Arial"/>
+                      <w:color w:val="000000" w:themeColor="text1"/>
+                      <w:sz w:val="20"/>
+                      <w:szCs w:val="20"/>
+                    </w:rPr>
+                  </w:pPr>
+                  <w:r>
+                    <w:rPr>
+                      <w:rFonts w:ascii="Arial" w:eastAsia="Calibri" w:hAnsi="Arial" w:cs="Arial"/>
+                      <w:color w:val="000000" w:themeColor="text1"/>
+                      <w:sz w:val="20"/>
+                      <w:szCs w:val="20"/>
+                    </w:rPr>
+                    <w:t>{%tr endif %}</w:t>
+                  </w:r>
+                </w:p>
+              </w:tc>
+            </w:tr>
+          </w:tbl>
+          <w:p>
+            <w:pPr>
+              <w:snapToGrid w:val="0"/>
+              <w:spacing w:after="240" w:line="312" w:lineRule="auto"/>
+              <w:jc w:val="both"/>
+              <w:rPr>
+                <w:rFonts w:ascii="Arial" w:eastAsia="Calibri" w:hAnsi="Arial" w:cs="Arial"/>
+                <w:color w:val="000000" w:themeColor="text1"/>
+                <w:sz w:val="20"/>
+                <w:szCs w:val="20"/>
+              </w:rPr>
+            </w:pPr>
           </w:p>
         </w:tc>
         <w:tc>
           <w:tcPr>
-            <w:tcW w:w="643" w:type="dxa"/>
+            <w:tcW w:w="3567" w:type="dxa"/>
           </w:tcPr>
-          <w:p>
-            <w:pPr>
-              <w:spacing w:after="120" w:line="240" w:lineRule="auto"/>
-              <w:rPr>
-                <w:rFonts w:ascii="Arial" w:hAnsi="Arial" w:cs="Arial"/>
-                <w:sz w:val="20"/>
-                <w:szCs w:val="20"/>
-              </w:rPr>
-            </w:pPr>
-          </w:p>
-        </w:tc>
-        <w:tc>
-          <w:tcPr>
-            <w:tcW w:w="4130" w:type="dxa"/>
-            <w:tcBorders>
-              <w:top w:val="single" w:sz="4" w:space="0" w:color="auto"/>
-            </w:tcBorders>
-            <w:hideMark/>
-          </w:tcPr>
-          <w:p>
-            <w:pPr>
-              <w:spacing w:after="120" w:line="240" w:lineRule="auto"/>
-              <w:rPr>
-                <w:rFonts w:ascii="Arial" w:hAnsi="Arial" w:cs="Arial"/>
-                <w:b/>
-                <w:sz w:val="20"/>
-                <w:szCs w:val="20"/>
-              </w:rPr>
-            </w:pPr>
-            <w:r>
-              <w:rPr>
-                <w:rFonts w:ascii="Arial" w:hAnsi="Arial" w:cs="Arial"/>
-                <w:b/>
-                <w:bCs/>
-                <w:noProof/>
-                <w:sz w:val="20"/>
-                <w:szCs w:val="20"/>
-              </w:rPr>
-              <w:t>&lt;&lt;Guarantor</w:t>
-            </w:r>
-            <w:r>
-              <w:rPr>
-                <w:rFonts w:ascii="Arial" w:hAnsi="Arial" w:cs="Arial"/>
-                <w:b/>
-                <w:bCs/>
-                <w:noProof/>
-                <w:sz w:val="20"/>
-                <w:szCs w:val="20"/>
-              </w:rPr>
-              <w:t>3</w:t>
-            </w:r>
-            <w:r>
-              <w:rPr>
-                <w:rFonts w:ascii="Arial" w:hAnsi="Arial" w:cs="Arial"/>
-                <w:b/>
-                <w:bCs/>
-                <w:noProof/>
-                <w:sz w:val="20"/>
-                <w:szCs w:val="20"/>
-              </w:rPr>
-              <w:t xml:space="preserve"> Fullname&gt;&gt;</w:t>
-            </w:r>
-            <w:r>
-              <w:rPr>
-                <w:rFonts w:ascii="Arial" w:hAnsi="Arial" w:cs="Arial"/>
-                <w:b/>
-                <w:sz w:val="20"/>
-                <w:szCs w:val="20"/>
-              </w:rPr>
-              <w:t xml:space="preserve">  </w:t>
-            </w:r>
+          <w:tbl>
+            <w:tblPr>
+              <w:tblStyle w:val="TableGrid"/>
+              <w:tblW w:w="0" w:type="auto"/>
+              <w:tblBorders>
+                <w:top w:val="none" w:sz="0" w:space="0" w:color="auto"/>
+                <w:left w:val="none" w:sz="0" w:space="0" w:color="auto"/>
+                <w:bottom w:val="none" w:sz="0" w:space="0" w:color="auto"/>
+                <w:right w:val="none" w:sz="0" w:space="0" w:color="auto"/>
+                <w:insideH w:val="none" w:sz="0" w:space="0" w:color="auto"/>
+                <w:insideV w:val="none" w:sz="0" w:space="0" w:color="auto"/>
+              </w:tblBorders>
+              <w:tblLook w:val="04A0" w:firstRow="1" w:lastRow="0" w:firstColumn="1" w:lastColumn="0" w:noHBand="0" w:noVBand="1"/>
+            </w:tblPr>
+            <w:tblGrid>
+              <w:gridCol w:w="3341"/>
+            </w:tblGrid>
+            <w:tr>
+              <w:tc>
+                <w:tcPr>
+                  <w:tcW w:w="3341" w:type="dxa"/>
+                </w:tcPr>
+                <w:p>
+                  <w:pPr>
+                    <w:snapToGrid w:val="0"/>
+                    <w:spacing w:after="240" w:line="312" w:lineRule="auto"/>
+                    <w:jc w:val="both"/>
+                    <w:rPr>
+                      <w:rFonts w:ascii="Arial" w:eastAsia="Calibri" w:hAnsi="Arial" w:cs="Arial"/>
+                      <w:color w:val="000000" w:themeColor="text1"/>
+                      <w:sz w:val="20"/>
+                      <w:szCs w:val="20"/>
+                    </w:rPr>
+                  </w:pPr>
+                  <w:r>
+                    <w:rPr>
+                      <w:rFonts w:ascii="Arial" w:eastAsia="Calibri" w:hAnsi="Arial" w:cs="Arial"/>
+                      <w:color w:val="000000" w:themeColor="text1"/>
+                      <w:sz w:val="20"/>
+                      <w:szCs w:val="20"/>
+                    </w:rPr>
+                    <w:t>{%tr if guarantor_</w:t>
+                  </w:r>
+                  <w:r>
+                    <w:rPr>
+                      <w:rFonts w:ascii="Arial" w:eastAsia="Calibri" w:hAnsi="Arial" w:cs="Arial"/>
+                      <w:color w:val="000000" w:themeColor="text1"/>
+                      <w:sz w:val="20"/>
+                      <w:szCs w:val="20"/>
+                    </w:rPr>
+                    <w:t>7</w:t>
+                  </w:r>
+                  <w:r>
+                    <w:rPr>
+                      <w:rFonts w:ascii="Arial" w:eastAsia="Calibri" w:hAnsi="Arial" w:cs="Arial"/>
+                      <w:color w:val="000000" w:themeColor="text1"/>
+                      <w:sz w:val="20"/>
+                      <w:szCs w:val="20"/>
+                    </w:rPr>
+                    <w:t>_name %}</w:t>
+                  </w:r>
+                </w:p>
+              </w:tc>
+            </w:tr>
+            <w:tr>
+              <w:tc>
+                <w:tcPr>
+                  <w:tcW w:w="3341" w:type="dxa"/>
+                  <w:tcBorders>
+                    <w:bottom w:val="single" w:sz="4" w:space="0" w:color="auto"/>
+                  </w:tcBorders>
+                </w:tcPr>
+                <w:p>
+                  <w:pPr>
+                    <w:snapToGrid w:val="0"/>
+                    <w:spacing w:after="240" w:line="312" w:lineRule="auto"/>
+                    <w:jc w:val="both"/>
+                    <w:rPr>
+                      <w:rFonts w:ascii="Arial" w:eastAsia="Calibri" w:hAnsi="Arial" w:cs="Arial"/>
+                      <w:color w:val="000000" w:themeColor="text1"/>
+                      <w:sz w:val="20"/>
+                      <w:szCs w:val="20"/>
+                    </w:rPr>
+                  </w:pPr>
+                  <w:r>
+                    <w:rPr>
+                      <w:rFonts w:ascii="Arial" w:eastAsia="Calibri" w:hAnsi="Arial" w:cs="Arial"/>
+                      <w:color w:val="FFFFFF" w:themeColor="background1"/>
+                      <w:sz w:val="20"/>
+                      <w:szCs w:val="20"/>
+                    </w:rPr>
+                    <w:t>\signature6\</w:t>
+                  </w:r>
+                </w:p>
+              </w:tc>
+            </w:tr>
+            <w:tr>
+              <w:tc>
+                <w:tcPr>
+                  <w:tcW w:w="3341" w:type="dxa"/>
+                  <w:tcBorders>
+                    <w:top w:val="single" w:sz="4" w:space="0" w:color="auto"/>
+                  </w:tcBorders>
+                </w:tcPr>
+                <w:p>
+                  <w:pPr>
+                    <w:snapToGrid w:val="0"/>
+                    <w:spacing w:after="240" w:line="312" w:lineRule="auto"/>
+                    <w:jc w:val="both"/>
+                    <w:rPr>
+                      <w:rFonts w:ascii="Arial" w:eastAsia="Calibri" w:hAnsi="Arial" w:cs="Arial"/>
+                      <w:color w:val="000000" w:themeColor="text1"/>
+                      <w:sz w:val="20"/>
+                      <w:szCs w:val="20"/>
+                    </w:rPr>
+                  </w:pPr>
+                  <w:r>
+                    <w:rPr>
+                      <w:rFonts w:ascii="Arial" w:eastAsia="Calibri" w:hAnsi="Arial" w:cs="Arial"/>
+                      <w:color w:val="000000" w:themeColor="text1"/>
+                      <w:sz w:val="20"/>
+                      <w:szCs w:val="20"/>
+                    </w:rPr>
+                    <w:t>{{ guarantor_</w:t>
+                  </w:r>
+                  <w:r>
+                    <w:rPr>
+                      <w:rFonts w:ascii="Arial" w:eastAsia="Calibri" w:hAnsi="Arial" w:cs="Arial"/>
+                      <w:color w:val="000000" w:themeColor="text1"/>
+                      <w:sz w:val="20"/>
+                      <w:szCs w:val="20"/>
+                    </w:rPr>
+                    <w:t>7</w:t>
+                  </w:r>
+                  <w:r>
+                    <w:rPr>
+                      <w:rFonts w:ascii="Arial" w:eastAsia="Calibri" w:hAnsi="Arial" w:cs="Arial"/>
+                      <w:color w:val="000000" w:themeColor="text1"/>
+                      <w:sz w:val="20"/>
+                      <w:szCs w:val="20"/>
+                    </w:rPr>
+                    <w:t>_name }}</w:t>
+                  </w:r>
+                </w:p>
+              </w:tc>
+            </w:tr>
+            <w:tr>
+              <w:tc>
+                <w:tcPr>
+                  <w:tcW w:w="3341" w:type="dxa"/>
+                </w:tcPr>
+                <w:p>
+                  <w:pPr>
+                    <w:snapToGrid w:val="0"/>
+                    <w:spacing w:after="240" w:line="312" w:lineRule="auto"/>
+                    <w:jc w:val="both"/>
+                    <w:rPr>
+                      <w:rFonts w:ascii="Arial" w:eastAsia="Calibri" w:hAnsi="Arial" w:cs="Arial"/>
+                      <w:color w:val="000000" w:themeColor="text1"/>
+                      <w:sz w:val="20"/>
+                      <w:szCs w:val="20"/>
+                    </w:rPr>
+                  </w:pPr>
+                  <w:r>
+                    <w:rPr>
+                      <w:rFonts w:ascii="Arial" w:eastAsia="Calibri" w:hAnsi="Arial" w:cs="Arial"/>
+                      <w:color w:val="000000" w:themeColor="text1"/>
+                      <w:sz w:val="20"/>
+                      <w:szCs w:val="20"/>
+                    </w:rPr>
+                    <w:t>{%tr endif %}</w:t>
+                  </w:r>
+                </w:p>
+              </w:tc>
+            </w:tr>
+          </w:tbl>
+          <w:p>
+            <w:pPr>
+              <w:snapToGrid w:val="0"/>
+              <w:spacing w:after="240" w:line="312" w:lineRule="auto"/>
+              <w:jc w:val="both"/>
+              <w:rPr>
+                <w:rFonts w:ascii="Arial" w:eastAsia="Calibri" w:hAnsi="Arial" w:cs="Arial"/>
+                <w:color w:val="000000" w:themeColor="text1"/>
+                <w:sz w:val="20"/>
+                <w:szCs w:val="20"/>
+              </w:rPr>
+            </w:pPr>
           </w:p>
         </w:tc>
       </w:tr>
     </w:tbl>
+    <w:p>
+      <w:pPr>
+        <w:spacing w:after="0" w:line="288" w:lineRule="auto"/>
+        <w:ind w:left="1418" w:hanging="1418"/>
+        <w:rPr>
+          <w:rFonts w:ascii="Open Sans" w:hAnsi="Open Sans" w:cs="Open Sans"/>
+          <w:sz w:val="20"/>
+          <w:szCs w:val="20"/>
+        </w:rPr>
+      </w:pPr>
+    </w:p>
+    <w:p>
+      <w:pPr>
+        <w:spacing w:after="0" w:line="288" w:lineRule="auto"/>
+        <w:ind w:left="1418" w:hanging="1418"/>
+        <w:rPr>
+          <w:rFonts w:ascii="Open Sans" w:hAnsi="Open Sans" w:cs="Open Sans"/>
+          <w:sz w:val="20"/>
+          <w:szCs w:val="20"/>
+        </w:rPr>
+      </w:pPr>
+    </w:p>
     <w:p>
       <w:pPr>
         <w:snapToGrid w:val="0"/>

</xml_diff>